<commit_message>
Add LAb four Task two
</commit_message>
<xml_diff>
--- a/lab4/lab4.docx
+++ b/lab4/lab4.docx
@@ -7,15 +7,7 @@
         <w:jc w:val="center"/>
       </w:pPr>
       <w:r>
-        <w:t xml:space="preserve">Task </w:t>
-      </w:r>
-      <w:proofErr w:type="gramStart"/>
-      <w:r>
-        <w:t>One :</w:t>
-      </w:r>
-      <w:proofErr w:type="gramEnd"/>
-      <w:r>
-        <w:t xml:space="preserve"> The border </w:t>
+        <w:t xml:space="preserve">Task One : The border </w:t>
       </w:r>
       <w:r>
         <w:t>collapse</w:t>
@@ -75,64 +67,22 @@
           </w:tcPr>
           <w:p>
             <w:r>
-              <w:t>&lt;html&gt;&lt;head&gt;&lt;style type="text/</w:t>
-            </w:r>
-            <w:proofErr w:type="spellStart"/>
-            <w:r>
-              <w:t>css</w:t>
-            </w:r>
-            <w:proofErr w:type="spellEnd"/>
-            <w:r>
-              <w:t>"&gt;</w:t>
-            </w:r>
-          </w:p>
-          <w:p>
-            <w:r>
-              <w:t>table.one {</w:t>
-            </w:r>
-            <w:proofErr w:type="spellStart"/>
-            <w:r>
-              <w:t>border-collapse:collapse</w:t>
-            </w:r>
-            <w:proofErr w:type="spellEnd"/>
-            <w:r>
-              <w:t>;}</w:t>
-            </w:r>
-          </w:p>
-          <w:p>
-            <w:proofErr w:type="spellStart"/>
-            <w:r>
-              <w:t>table.two</w:t>
-            </w:r>
-            <w:proofErr w:type="spellEnd"/>
-            <w:r>
-              <w:t xml:space="preserve"> {</w:t>
-            </w:r>
-            <w:proofErr w:type="spellStart"/>
-            <w:r>
-              <w:t>border-collapse:separate</w:t>
-            </w:r>
-            <w:proofErr w:type="spellEnd"/>
-            <w:r>
-              <w:t>;}</w:t>
-            </w:r>
-          </w:p>
-          <w:p>
-            <w:proofErr w:type="spellStart"/>
-            <w:r>
-              <w:t>td.a</w:t>
-            </w:r>
-            <w:proofErr w:type="spellEnd"/>
-            <w:r>
-              <w:t xml:space="preserve"> {</w:t>
-            </w:r>
-            <w:proofErr w:type="spellStart"/>
-            <w:r>
-              <w:t>border-style:dotted</w:t>
-            </w:r>
-            <w:proofErr w:type="spellEnd"/>
-            <w:r>
-              <w:t>;</w:t>
+              <w:t>&lt;html&gt;&lt;head&gt;&lt;style type="text/css"&gt;</w:t>
+            </w:r>
+          </w:p>
+          <w:p>
+            <w:r>
+              <w:t>table.one {border-collapse:collapse;}</w:t>
+            </w:r>
+          </w:p>
+          <w:p>
+            <w:r>
+              <w:t>table.two {border-collapse:separate;}</w:t>
+            </w:r>
+          </w:p>
+          <w:p>
+            <w:r>
+              <w:t>td.a {border-style:dotted;</w:t>
             </w:r>
           </w:p>
           <w:p>
@@ -146,21 +96,8 @@
             </w:r>
           </w:p>
           <w:p>
-            <w:proofErr w:type="spellStart"/>
-            <w:r>
-              <w:t>td.b</w:t>
-            </w:r>
-            <w:proofErr w:type="spellEnd"/>
-            <w:r>
-              <w:t xml:space="preserve"> {</w:t>
-            </w:r>
-            <w:proofErr w:type="spellStart"/>
-            <w:r>
-              <w:t>border-style:solid</w:t>
-            </w:r>
-            <w:proofErr w:type="spellEnd"/>
-            <w:r>
-              <w:t>;</w:t>
+            <w:r>
+              <w:t>td.b {border-style:solid;</w:t>
             </w:r>
           </w:p>
           <w:p>
@@ -188,57 +125,17 @@
           </w:p>
           <w:p>
             <w:r>
-              <w:t>&lt;</w:t>
-            </w:r>
-            <w:proofErr w:type="spellStart"/>
-            <w:r>
-              <w:t>tr</w:t>
-            </w:r>
-            <w:proofErr w:type="spellEnd"/>
-            <w:r>
-              <w:t>&gt;&lt;td class="a"&gt; Cell A Collapse Example&lt;/td&gt;&lt;/</w:t>
-            </w:r>
-            <w:proofErr w:type="spellStart"/>
-            <w:r>
-              <w:t>tr</w:t>
-            </w:r>
-            <w:proofErr w:type="spellEnd"/>
-            <w:r>
-              <w:t>&gt;</w:t>
-            </w:r>
-          </w:p>
-          <w:p>
-            <w:r>
-              <w:t>&lt;</w:t>
-            </w:r>
-            <w:proofErr w:type="spellStart"/>
-            <w:r>
-              <w:t>tr</w:t>
-            </w:r>
-            <w:proofErr w:type="spellEnd"/>
-            <w:r>
-              <w:t>&gt;&lt;td class="b"&gt; Cell B Collapse Example&lt;/td&gt;&lt;/</w:t>
-            </w:r>
-            <w:proofErr w:type="spellStart"/>
-            <w:r>
-              <w:t>tr</w:t>
-            </w:r>
-            <w:proofErr w:type="spellEnd"/>
-            <w:r>
-              <w:t>&gt;</w:t>
-            </w:r>
-          </w:p>
-          <w:p>
-            <w:r>
-              <w:t>&lt;/table&gt; &lt;</w:t>
-            </w:r>
-            <w:proofErr w:type="spellStart"/>
-            <w:r>
-              <w:t>br</w:t>
-            </w:r>
-            <w:proofErr w:type="spellEnd"/>
-            <w:r>
-              <w:t xml:space="preserve"> /&gt;  </w:t>
+              <w:t>&lt;tr&gt;&lt;td class="a"&gt; Cell A Collapse Example&lt;/td&gt;&lt;/tr&gt;</w:t>
+            </w:r>
+          </w:p>
+          <w:p>
+            <w:r>
+              <w:t>&lt;tr&gt;&lt;td class="b"&gt; Cell B Collapse Example&lt;/td&gt;&lt;/tr&gt;</w:t>
+            </w:r>
+          </w:p>
+          <w:p>
+            <w:r>
+              <w:t xml:space="preserve">&lt;/table&gt; &lt;br /&gt;  </w:t>
             </w:r>
           </w:p>
           <w:p>
@@ -248,44 +145,12 @@
           </w:p>
           <w:p>
             <w:r>
-              <w:t>&lt;</w:t>
-            </w:r>
-            <w:proofErr w:type="spellStart"/>
-            <w:r>
-              <w:t>tr</w:t>
-            </w:r>
-            <w:proofErr w:type="spellEnd"/>
-            <w:r>
-              <w:t>&gt;&lt;td class="a"&gt; Cell A Separate Example&lt;/td&gt;&lt;/</w:t>
-            </w:r>
-            <w:proofErr w:type="spellStart"/>
-            <w:r>
-              <w:t>tr</w:t>
-            </w:r>
-            <w:proofErr w:type="spellEnd"/>
-            <w:r>
-              <w:t>&gt;</w:t>
-            </w:r>
-          </w:p>
-          <w:p>
-            <w:r>
-              <w:t>&lt;</w:t>
-            </w:r>
-            <w:proofErr w:type="spellStart"/>
-            <w:r>
-              <w:t>tr</w:t>
-            </w:r>
-            <w:proofErr w:type="spellEnd"/>
-            <w:r>
-              <w:t>&gt;&lt;td class="b"&gt; Cell B Separate Example&lt;/td&gt;&lt;/</w:t>
-            </w:r>
-            <w:proofErr w:type="spellStart"/>
-            <w:r>
-              <w:t>tr</w:t>
-            </w:r>
-            <w:proofErr w:type="spellEnd"/>
-            <w:r>
-              <w:t>&gt;&lt;/table&gt;&lt;/body&gt; &lt;/html&gt;</w:t>
+              <w:t>&lt;tr&gt;&lt;td class="a"&gt; Cell A Separate Example&lt;/td&gt;&lt;/tr&gt;</w:t>
+            </w:r>
+          </w:p>
+          <w:p>
+            <w:r>
+              <w:t>&lt;tr&gt;&lt;td class="b"&gt; Cell B Separate Example&lt;/td&gt;&lt;/tr&gt;&lt;/table&gt;&lt;/body&gt; &lt;/html&gt;</w:t>
             </w:r>
           </w:p>
         </w:tc>
@@ -339,9 +204,9 @@
                   <o:lock v:ext="edit" aspectratio="t"/>
                 </v:shapetype>
                 <v:shape id="_x0000_i1025" type="#_x0000_t75" style="width:159pt;height:192.75pt" o:ole="">
-                  <v:imagedata r:id="rId7" o:title=""/>
+                  <v:imagedata r:id="rId8" o:title=""/>
                 </v:shape>
-                <o:OLEObject Type="Embed" ProgID="PBrush" ShapeID="_x0000_i1025" DrawAspect="Content" ObjectID="_1538771764" r:id="rId8"/>
+                <o:OLEObject Type="Embed" ProgID="PBrush" ShapeID="_x0000_i1025" DrawAspect="Content" ObjectID="_1538773035" r:id="rId9"/>
               </w:object>
             </w:r>
           </w:p>
@@ -406,11 +271,97 @@
             <w:tcW w:w="4788" w:type="dxa"/>
           </w:tcPr>
           <w:p>
-            <w:pPr>
-              <w:jc w:val="center"/>
-            </w:pPr>
-            <w:bookmarkStart w:id="0" w:name="_GoBack"/>
-            <w:bookmarkEnd w:id="0"/>
+            <w:r>
+              <w:t xml:space="preserve">&lt;html&gt;&lt;head&gt;&lt;style type="text/css"&gt;        </w:t>
+            </w:r>
+          </w:p>
+          <w:p>
+            <w:r>
+              <w:t>table.one {</w:t>
+            </w:r>
+            <w:r>
+              <w:t xml:space="preserve">border-collapse:separate;           </w:t>
+            </w:r>
+          </w:p>
+          <w:p>
+            <w:r>
+              <w:t xml:space="preserve">width:200px;border-spacing:10px;}         </w:t>
+            </w:r>
+          </w:p>
+          <w:p>
+            <w:r>
+              <w:t>table.two {</w:t>
+            </w:r>
+            <w:r>
+              <w:t xml:space="preserve">border-collapse:separate;           </w:t>
+            </w:r>
+          </w:p>
+          <w:p>
+            <w:r>
+              <w:t xml:space="preserve">width:200px; </w:t>
+            </w:r>
+            <w:r>
+              <w:t>bo</w:t>
+            </w:r>
+            <w:r>
+              <w:t>rder-spacing:10px 20px;</w:t>
+            </w:r>
+            <w:r>
+              <w:t xml:space="preserve">}    </w:t>
+            </w:r>
+          </w:p>
+          <w:p>
+            <w:r>
+              <w:t>&lt;/style&gt; &lt;/head&gt; &lt;body&gt;</w:t>
+            </w:r>
+          </w:p>
+          <w:p>
+            <w:r>
+              <w:t xml:space="preserve">&lt;table class="one" border="1"&gt;       </w:t>
+            </w:r>
+          </w:p>
+          <w:p>
+            <w:r>
+              <w:t xml:space="preserve">&lt;caption&gt;Separate Border Example with border-spacing&lt;/caption&gt;         </w:t>
+            </w:r>
+          </w:p>
+          <w:p>
+            <w:r>
+              <w:t xml:space="preserve">&lt;tr&gt;&lt;td&gt; Cell A Collapse Example&lt;/td&gt;&lt;/tr&gt;       </w:t>
+            </w:r>
+          </w:p>
+          <w:p>
+            <w:r>
+              <w:t xml:space="preserve">&lt;tr&gt;&lt;td&gt; Cell B Collapse Example&lt;/td&gt;&lt;/tr&gt; </w:t>
+            </w:r>
+          </w:p>
+          <w:p>
+            <w:r>
+              <w:t xml:space="preserve">&lt;/table&gt;&lt;br /&gt; </w:t>
+            </w:r>
+            <w:r>
+              <w:t xml:space="preserve">&lt;table class="two" border="1"&gt;         </w:t>
+            </w:r>
+          </w:p>
+          <w:p>
+            <w:r>
+              <w:t xml:space="preserve">&lt;caption&gt;Separate Border Example with border-spacing Both side&lt;/caption&gt;         </w:t>
+            </w:r>
+          </w:p>
+          <w:p>
+            <w:r>
+              <w:t xml:space="preserve">&lt;tr&gt;&lt;td&gt; Cell A Separate Example&lt;/td&gt;&lt;/tr&gt;        </w:t>
+            </w:r>
+          </w:p>
+          <w:p>
+            <w:r>
+              <w:t xml:space="preserve">&lt;tr&gt;&lt;td&gt; Cell B Separate Example&lt;/td&gt;&lt;/tr&gt;     </w:t>
+            </w:r>
+          </w:p>
+          <w:p>
+            <w:r>
+              <w:t xml:space="preserve">&lt;/table&gt;&lt;/body&gt;&lt;/html&gt;  </w:t>
+            </w:r>
           </w:p>
         </w:tc>
         <w:tc>
@@ -421,6 +372,21 @@
             <w:pPr>
               <w:jc w:val="center"/>
             </w:pPr>
+          </w:p>
+          <w:bookmarkStart w:id="0" w:name="_GoBack"/>
+          <w:bookmarkEnd w:id="0"/>
+          <w:p>
+            <w:pPr>
+              <w:jc w:val="center"/>
+            </w:pPr>
+            <w:r>
+              <w:object w:dxaOrig="3180" w:dyaOrig="4185">
+                <v:shape id="_x0000_i1026" type="#_x0000_t75" style="width:159pt;height:209.25pt" o:ole="">
+                  <v:imagedata r:id="rId10" o:title=""/>
+                </v:shape>
+                <o:OLEObject Type="Embed" ProgID="PBrush" ShapeID="_x0000_i1026" DrawAspect="Content" ObjectID="_1538773036" r:id="rId11"/>
+              </w:object>
+            </w:r>
           </w:p>
         </w:tc>
       </w:tr>
@@ -441,8 +407,8 @@
       </w:pPr>
     </w:p>
     <w:sectPr>
-      <w:headerReference w:type="default" r:id="rId9"/>
-      <w:footerReference w:type="default" r:id="rId10"/>
+      <w:headerReference w:type="default" r:id="rId12"/>
+      <w:footerReference w:type="default" r:id="rId13"/>
       <w:pgSz w:w="12240" w:h="15840"/>
       <w:pgMar w:top="1440" w:right="1440" w:bottom="1440" w:left="1440" w:header="720" w:footer="720" w:gutter="0"/>
       <w:cols w:space="720"/>
@@ -489,19 +455,11 @@
         <w:rFonts w:asciiTheme="majorHAnsi" w:hAnsiTheme="majorHAnsi"/>
       </w:rPr>
     </w:pPr>
-    <w:proofErr w:type="spellStart"/>
     <w:r>
       <w:rPr>
         <w:rFonts w:asciiTheme="majorHAnsi" w:hAnsiTheme="majorHAnsi"/>
       </w:rPr>
-      <w:t>Shehryar</w:t>
-    </w:r>
-    <w:proofErr w:type="spellEnd"/>
-    <w:r>
-      <w:rPr>
-        <w:rFonts w:asciiTheme="majorHAnsi" w:hAnsiTheme="majorHAnsi"/>
-      </w:rPr>
-      <w:t xml:space="preserve"> Ahmed Khan</w:t>
+      <w:t>Shehryar Ahmed Khan</w:t>
     </w:r>
     <w:r>
       <w:rPr>
@@ -529,7 +487,7 @@
         <w:rFonts w:asciiTheme="majorHAnsi" w:hAnsiTheme="majorHAnsi"/>
         <w:noProof/>
       </w:rPr>
-      <w:t>1</w:t>
+      <w:t>2</w:t>
     </w:r>
     <w:r>
       <w:rPr>
@@ -1495,7 +1453,7 @@
     <w:rsid w:val="000200E8"/>
     <w:rsid w:val="001E1CE2"/>
     <w:rsid w:val="00204DF4"/>
-    <w:rsid w:val="00290A6C"/>
+    <w:rsid w:val="004D5A00"/>
     <w:rsid w:val="007F4FA7"/>
     <w:rsid w:val="00B84266"/>
   </w:rsids>
@@ -2263,10 +2221,22 @@
 </CoverPageProperties>
 </file>
 
+<file path=customXml/item2.xml><?xml version="1.0" encoding="utf-8"?>
+<b:Sources xmlns:b="http://schemas.openxmlformats.org/officeDocument/2006/bibliography" xmlns="http://schemas.openxmlformats.org/officeDocument/2006/bibliography" SelectedStyle="\APASixthEditionOfficeOnline.xsl" StyleName="APA" Version="6"/>
+</file>
+
 <file path=customXml/itemProps1.xml><?xml version="1.0" encoding="utf-8"?>
 <ds:datastoreItem xmlns:ds="http://schemas.openxmlformats.org/officeDocument/2006/customXml" ds:itemID="{55AF091B-3C7A-41E3-B477-F2FDAA23CFDA}">
   <ds:schemaRefs>
     <ds:schemaRef ds:uri="http://schemas.microsoft.com/office/2006/coverPageProps"/>
   </ds:schemaRefs>
 </ds:datastoreItem>
+</file>
+
+<file path=customXml/itemProps2.xml><?xml version="1.0" encoding="utf-8"?>
+<ds:datastoreItem xmlns:ds="http://schemas.openxmlformats.org/officeDocument/2006/customXml" ds:itemID="{E963D0AA-85A1-4CF9-A21C-C8CF733D2345}">
+  <ds:schemaRefs>
+    <ds:schemaRef ds:uri="http://schemas.openxmlformats.org/officeDocument/2006/bibliography"/>
+  </ds:schemaRefs>
+</ds:datastoreItem>
 </file>
</xml_diff>

<commit_message>
add lab four task three
</commit_message>
<xml_diff>
--- a/lab4/lab4.docx
+++ b/lab4/lab4.docx
@@ -206,7 +206,7 @@
                 <v:shape id="_x0000_i1025" type="#_x0000_t75" style="width:159pt;height:192.75pt" o:ole="">
                   <v:imagedata r:id="rId8" o:title=""/>
                 </v:shape>
-                <o:OLEObject Type="Embed" ProgID="PBrush" ShapeID="_x0000_i1025" DrawAspect="Content" ObjectID="_1538773035" r:id="rId9"/>
+                <o:OLEObject Type="Embed" ProgID="PBrush" ShapeID="_x0000_i1025" DrawAspect="Content" ObjectID="_1538774647" r:id="rId9"/>
               </w:object>
             </w:r>
           </w:p>
@@ -373,8 +373,6 @@
               <w:jc w:val="center"/>
             </w:pPr>
           </w:p>
-          <w:bookmarkStart w:id="0" w:name="_GoBack"/>
-          <w:bookmarkEnd w:id="0"/>
           <w:p>
             <w:pPr>
               <w:jc w:val="center"/>
@@ -384,9 +382,197 @@
                 <v:shape id="_x0000_i1026" type="#_x0000_t75" style="width:159pt;height:209.25pt" o:ole="">
                   <v:imagedata r:id="rId10" o:title=""/>
                 </v:shape>
-                <o:OLEObject Type="Embed" ProgID="PBrush" ShapeID="_x0000_i1026" DrawAspect="Content" ObjectID="_1538773036" r:id="rId11"/>
+                <o:OLEObject Type="Embed" ProgID="PBrush" ShapeID="_x0000_i1026" DrawAspect="Content" ObjectID="_1538774648" r:id="rId11"/>
               </w:object>
             </w:r>
+          </w:p>
+        </w:tc>
+      </w:tr>
+    </w:tbl>
+    <w:p/>
+    <w:p>
+      <w:pPr>
+        <w:jc w:val="center"/>
+      </w:pPr>
+      <w:r>
+        <w:lastRenderedPageBreak/>
+        <w:t xml:space="preserve">Task Three : </w:t>
+      </w:r>
+      <w:r>
+        <w:t>The caption-side Property</w:t>
+      </w:r>
+      <w:r>
+        <w:t>.</w:t>
+      </w:r>
+    </w:p>
+    <w:tbl>
+      <w:tblPr>
+        <w:tblStyle w:val="TableGrid"/>
+        <w:tblW w:w="0" w:type="auto"/>
+        <w:tblLook w:val="04A0" w:firstRow="1" w:lastRow="0" w:firstColumn="1" w:lastColumn="0" w:noHBand="0" w:noVBand="1"/>
+      </w:tblPr>
+      <w:tblGrid>
+        <w:gridCol w:w="4788"/>
+        <w:gridCol w:w="4788"/>
+      </w:tblGrid>
+      <w:tr>
+        <w:tc>
+          <w:tcPr>
+            <w:tcW w:w="4788" w:type="dxa"/>
+          </w:tcPr>
+          <w:p>
+            <w:pPr>
+              <w:jc w:val="center"/>
+            </w:pPr>
+            <w:r>
+              <w:t>Input</w:t>
+            </w:r>
+          </w:p>
+        </w:tc>
+        <w:tc>
+          <w:tcPr>
+            <w:tcW w:w="4788" w:type="dxa"/>
+          </w:tcPr>
+          <w:p>
+            <w:pPr>
+              <w:jc w:val="center"/>
+            </w:pPr>
+            <w:r>
+              <w:t>Output</w:t>
+            </w:r>
+          </w:p>
+        </w:tc>
+      </w:tr>
+      <w:tr>
+        <w:tc>
+          <w:tcPr>
+            <w:tcW w:w="4788" w:type="dxa"/>
+          </w:tcPr>
+          <w:p>
+            <w:r>
+              <w:t>&lt;html&gt;&lt;head&gt;&lt;style type="text/css"&gt;</w:t>
+            </w:r>
+          </w:p>
+          <w:p>
+            <w:r>
+              <w:t>p{text-align: center}#c{text-align: right}</w:t>
+            </w:r>
+          </w:p>
+          <w:p>
+            <w:r>
+              <w:t>caption.top {caption-side:top}</w:t>
+            </w:r>
+          </w:p>
+          <w:p>
+            <w:r>
+              <w:t>caption.bottom {caption-side:bottom}</w:t>
+            </w:r>
+          </w:p>
+          <w:p>
+            <w:r>
+              <w:t>caption.left {caption-align:left;}</w:t>
+            </w:r>
+          </w:p>
+          <w:p>
+            <w:r>
+              <w:t>caption.right {caption-side:right}&lt;/style&gt;&lt;/head&gt;&lt;body&gt;</w:t>
+            </w:r>
+          </w:p>
+          <w:p>
+            <w:r>
+              <w:t>&lt;table style="width:200px; border:1px solid black;"&gt;</w:t>
+            </w:r>
+          </w:p>
+          <w:p>
+            <w:r>
+              <w:t>&lt;caption class="top"&gt;This caption will appear at the top&lt;/caption&gt;&lt;tr&gt;&lt;td&gt; Cell A&lt;/td&gt;&lt;/tr&gt;</w:t>
+            </w:r>
+          </w:p>
+          <w:p>
+            <w:r>
+              <w:t>&lt;tr&gt;&lt;td &gt; Cell B&lt;/td&gt;&lt;/tr&gt;&lt;/table&gt;&lt;br /&gt;</w:t>
+            </w:r>
+          </w:p>
+          <w:p>
+            <w:r>
+              <w:t>&lt;table style="width:200px; border:1px solid black;"&gt;&lt;caption class="bottom"&gt;</w:t>
+            </w:r>
+          </w:p>
+          <w:p>
+            <w:r>
+              <w:t>This caption will appear at the bottom</w:t>
+            </w:r>
+          </w:p>
+          <w:p>
+            <w:r>
+              <w:t>&lt;/caption&gt;&lt;tr&gt;&lt;td&gt; Cell A&lt;/td&gt;&lt;/tr&gt;</w:t>
+            </w:r>
+          </w:p>
+          <w:p>
+            <w:r>
+              <w:t>&lt;tr&gt;&lt;td &gt;Cell B&lt;/td&gt;&lt;/tr&gt;&lt;/table&gt;&lt;br /&gt;</w:t>
+            </w:r>
+          </w:p>
+          <w:p>
+            <w:r>
+              <w:t>&lt;table style="width:200px; border:3px solid black;"&gt;</w:t>
+            </w:r>
+          </w:p>
+          <w:p>
+            <w:r>
+              <w:t>&lt;caption class="left"&gt;This caption will appear at the left&lt;/caption&gt;</w:t>
+            </w:r>
+          </w:p>
+          <w:p>
+            <w:r>
+              <w:t>&lt;tr&gt;&lt;td &gt;&lt;p&gt; Cell A&lt;/td&gt;&lt;/tr&gt;&lt;tr&gt;&lt;td &gt;&lt;p&gt; Cell B&lt;/td&gt;&lt;/tr&gt;&lt;/table&gt;&lt;br /&gt;</w:t>
+            </w:r>
+            <w:r>
+              <w:t xml:space="preserve">&lt;/body&gt;  </w:t>
+            </w:r>
+            <w:r>
+              <w:t>&lt;/html&gt;</w:t>
+            </w:r>
+          </w:p>
+        </w:tc>
+        <w:tc>
+          <w:tcPr>
+            <w:tcW w:w="4788" w:type="dxa"/>
+          </w:tcPr>
+          <w:p>
+            <w:pPr>
+              <w:jc w:val="center"/>
+            </w:pPr>
+          </w:p>
+          <w:p>
+            <w:pPr>
+              <w:jc w:val="center"/>
+            </w:pPr>
+          </w:p>
+          <w:p>
+            <w:pPr>
+              <w:jc w:val="center"/>
+            </w:pPr>
+          </w:p>
+          <w:bookmarkStart w:id="0" w:name="_GoBack"/>
+          <w:bookmarkEnd w:id="0"/>
+          <w:p>
+            <w:pPr>
+              <w:jc w:val="center"/>
+            </w:pPr>
+            <w:r>
+              <w:object w:dxaOrig="3195" w:dyaOrig="4515">
+                <v:shape id="_x0000_i1027" type="#_x0000_t75" style="width:159.75pt;height:225.75pt" o:ole="">
+                  <v:imagedata r:id="rId12" o:title=""/>
+                </v:shape>
+                <o:OLEObject Type="Embed" ProgID="PBrush" ShapeID="_x0000_i1027" DrawAspect="Content" ObjectID="_1538774649" r:id="rId13"/>
+              </w:object>
+            </w:r>
+          </w:p>
+          <w:p>
+            <w:pPr>
+              <w:jc w:val="center"/>
+            </w:pPr>
           </w:p>
         </w:tc>
       </w:tr>
@@ -396,19 +582,9 @@
         <w:jc w:val="center"/>
       </w:pPr>
     </w:p>
-    <w:p>
-      <w:pPr>
-        <w:jc w:val="center"/>
-      </w:pPr>
-    </w:p>
-    <w:p>
-      <w:pPr>
-        <w:jc w:val="center"/>
-      </w:pPr>
-    </w:p>
     <w:sectPr>
-      <w:headerReference w:type="default" r:id="rId12"/>
-      <w:footerReference w:type="default" r:id="rId13"/>
+      <w:headerReference w:type="default" r:id="rId14"/>
+      <w:footerReference w:type="default" r:id="rId15"/>
       <w:pgSz w:w="12240" w:h="15840"/>
       <w:pgMar w:top="1440" w:right="1440" w:bottom="1440" w:left="1440" w:header="720" w:footer="720" w:gutter="0"/>
       <w:cols w:space="720"/>
@@ -487,7 +663,7 @@
         <w:rFonts w:asciiTheme="majorHAnsi" w:hAnsiTheme="majorHAnsi"/>
         <w:noProof/>
       </w:rPr>
-      <w:t>2</w:t>
+      <w:t>1</w:t>
     </w:r>
     <w:r>
       <w:rPr>
@@ -1453,7 +1629,7 @@
     <w:rsid w:val="000200E8"/>
     <w:rsid w:val="001E1CE2"/>
     <w:rsid w:val="00204DF4"/>
-    <w:rsid w:val="004D5A00"/>
+    <w:rsid w:val="00621E6B"/>
     <w:rsid w:val="007F4FA7"/>
     <w:rsid w:val="00B84266"/>
   </w:rsids>
@@ -2234,7 +2410,7 @@
 </file>
 
 <file path=customXml/itemProps2.xml><?xml version="1.0" encoding="utf-8"?>
-<ds:datastoreItem xmlns:ds="http://schemas.openxmlformats.org/officeDocument/2006/customXml" ds:itemID="{E963D0AA-85A1-4CF9-A21C-C8CF733D2345}">
+<ds:datastoreItem xmlns:ds="http://schemas.openxmlformats.org/officeDocument/2006/customXml" ds:itemID="{548E10E3-0D41-4EC8-BAC0-8ECBA638B00E}">
   <ds:schemaRefs>
     <ds:schemaRef ds:uri="http://schemas.openxmlformats.org/officeDocument/2006/bibliography"/>
   </ds:schemaRefs>

</xml_diff>

<commit_message>
add lab four task four
</commit_message>
<xml_diff>
--- a/lab4/lab4.docx
+++ b/lab4/lab4.docx
@@ -7,7 +7,15 @@
         <w:jc w:val="center"/>
       </w:pPr>
       <w:r>
-        <w:t xml:space="preserve">Task One : The border </w:t>
+        <w:t xml:space="preserve">Task </w:t>
+      </w:r>
+      <w:proofErr w:type="gramStart"/>
+      <w:r>
+        <w:t>One :</w:t>
+      </w:r>
+      <w:proofErr w:type="gramEnd"/>
+      <w:r>
+        <w:t xml:space="preserve"> The border </w:t>
       </w:r>
       <w:r>
         <w:t>collapse</w:t>
@@ -67,22 +75,64 @@
           </w:tcPr>
           <w:p>
             <w:r>
-              <w:t>&lt;html&gt;&lt;head&gt;&lt;style type="text/css"&gt;</w:t>
-            </w:r>
-          </w:p>
-          <w:p>
-            <w:r>
-              <w:t>table.one {border-collapse:collapse;}</w:t>
-            </w:r>
-          </w:p>
-          <w:p>
-            <w:r>
-              <w:t>table.two {border-collapse:separate;}</w:t>
-            </w:r>
-          </w:p>
-          <w:p>
-            <w:r>
-              <w:t>td.a {border-style:dotted;</w:t>
+              <w:t>&lt;html&gt;&lt;head&gt;&lt;style type="text/</w:t>
+            </w:r>
+            <w:proofErr w:type="spellStart"/>
+            <w:r>
+              <w:t>css</w:t>
+            </w:r>
+            <w:proofErr w:type="spellEnd"/>
+            <w:r>
+              <w:t>"&gt;</w:t>
+            </w:r>
+          </w:p>
+          <w:p>
+            <w:r>
+              <w:t>table.one {</w:t>
+            </w:r>
+            <w:proofErr w:type="spellStart"/>
+            <w:r>
+              <w:t>border-collapse:collapse</w:t>
+            </w:r>
+            <w:proofErr w:type="spellEnd"/>
+            <w:r>
+              <w:t>;}</w:t>
+            </w:r>
+          </w:p>
+          <w:p>
+            <w:proofErr w:type="spellStart"/>
+            <w:r>
+              <w:t>table.two</w:t>
+            </w:r>
+            <w:proofErr w:type="spellEnd"/>
+            <w:r>
+              <w:t xml:space="preserve"> {</w:t>
+            </w:r>
+            <w:proofErr w:type="spellStart"/>
+            <w:r>
+              <w:t>border-collapse:separate</w:t>
+            </w:r>
+            <w:proofErr w:type="spellEnd"/>
+            <w:r>
+              <w:t>;}</w:t>
+            </w:r>
+          </w:p>
+          <w:p>
+            <w:proofErr w:type="spellStart"/>
+            <w:r>
+              <w:t>td.a</w:t>
+            </w:r>
+            <w:proofErr w:type="spellEnd"/>
+            <w:r>
+              <w:t xml:space="preserve"> {</w:t>
+            </w:r>
+            <w:proofErr w:type="spellStart"/>
+            <w:r>
+              <w:t>border-style:dotted</w:t>
+            </w:r>
+            <w:proofErr w:type="spellEnd"/>
+            <w:r>
+              <w:t>;</w:t>
             </w:r>
           </w:p>
           <w:p>
@@ -96,8 +146,21 @@
             </w:r>
           </w:p>
           <w:p>
-            <w:r>
-              <w:t>td.b {border-style:solid;</w:t>
+            <w:proofErr w:type="spellStart"/>
+            <w:r>
+              <w:t>td.b</w:t>
+            </w:r>
+            <w:proofErr w:type="spellEnd"/>
+            <w:r>
+              <w:t xml:space="preserve"> {</w:t>
+            </w:r>
+            <w:proofErr w:type="spellStart"/>
+            <w:r>
+              <w:t>border-style:solid</w:t>
+            </w:r>
+            <w:proofErr w:type="spellEnd"/>
+            <w:r>
+              <w:t>;</w:t>
             </w:r>
           </w:p>
           <w:p>
@@ -125,17 +188,57 @@
           </w:p>
           <w:p>
             <w:r>
-              <w:t>&lt;tr&gt;&lt;td class="a"&gt; Cell A Collapse Example&lt;/td&gt;&lt;/tr&gt;</w:t>
-            </w:r>
-          </w:p>
-          <w:p>
-            <w:r>
-              <w:t>&lt;tr&gt;&lt;td class="b"&gt; Cell B Collapse Example&lt;/td&gt;&lt;/tr&gt;</w:t>
-            </w:r>
-          </w:p>
-          <w:p>
-            <w:r>
-              <w:t xml:space="preserve">&lt;/table&gt; &lt;br /&gt;  </w:t>
+              <w:t>&lt;</w:t>
+            </w:r>
+            <w:proofErr w:type="spellStart"/>
+            <w:r>
+              <w:t>tr</w:t>
+            </w:r>
+            <w:proofErr w:type="spellEnd"/>
+            <w:r>
+              <w:t>&gt;&lt;td class="a"&gt; Cell A Collapse Example&lt;/td&gt;&lt;/</w:t>
+            </w:r>
+            <w:proofErr w:type="spellStart"/>
+            <w:r>
+              <w:t>tr</w:t>
+            </w:r>
+            <w:proofErr w:type="spellEnd"/>
+            <w:r>
+              <w:t>&gt;</w:t>
+            </w:r>
+          </w:p>
+          <w:p>
+            <w:r>
+              <w:t>&lt;</w:t>
+            </w:r>
+            <w:proofErr w:type="spellStart"/>
+            <w:r>
+              <w:t>tr</w:t>
+            </w:r>
+            <w:proofErr w:type="spellEnd"/>
+            <w:r>
+              <w:t>&gt;&lt;td class="b"&gt; Cell B Collapse Example&lt;/td&gt;&lt;/</w:t>
+            </w:r>
+            <w:proofErr w:type="spellStart"/>
+            <w:r>
+              <w:t>tr</w:t>
+            </w:r>
+            <w:proofErr w:type="spellEnd"/>
+            <w:r>
+              <w:t>&gt;</w:t>
+            </w:r>
+          </w:p>
+          <w:p>
+            <w:r>
+              <w:t>&lt;/table&gt; &lt;</w:t>
+            </w:r>
+            <w:proofErr w:type="spellStart"/>
+            <w:r>
+              <w:t>br</w:t>
+            </w:r>
+            <w:proofErr w:type="spellEnd"/>
+            <w:r>
+              <w:t xml:space="preserve"> /&gt;  </w:t>
             </w:r>
           </w:p>
           <w:p>
@@ -145,12 +248,44 @@
           </w:p>
           <w:p>
             <w:r>
-              <w:t>&lt;tr&gt;&lt;td class="a"&gt; Cell A Separate Example&lt;/td&gt;&lt;/tr&gt;</w:t>
-            </w:r>
-          </w:p>
-          <w:p>
-            <w:r>
-              <w:t>&lt;tr&gt;&lt;td class="b"&gt; Cell B Separate Example&lt;/td&gt;&lt;/tr&gt;&lt;/table&gt;&lt;/body&gt; &lt;/html&gt;</w:t>
+              <w:t>&lt;</w:t>
+            </w:r>
+            <w:proofErr w:type="spellStart"/>
+            <w:r>
+              <w:t>tr</w:t>
+            </w:r>
+            <w:proofErr w:type="spellEnd"/>
+            <w:r>
+              <w:t>&gt;&lt;td class="a"&gt; Cell A Separate Example&lt;/td&gt;&lt;/</w:t>
+            </w:r>
+            <w:proofErr w:type="spellStart"/>
+            <w:r>
+              <w:t>tr</w:t>
+            </w:r>
+            <w:proofErr w:type="spellEnd"/>
+            <w:r>
+              <w:t>&gt;</w:t>
+            </w:r>
+          </w:p>
+          <w:p>
+            <w:r>
+              <w:t>&lt;</w:t>
+            </w:r>
+            <w:proofErr w:type="spellStart"/>
+            <w:r>
+              <w:t>tr</w:t>
+            </w:r>
+            <w:proofErr w:type="spellEnd"/>
+            <w:r>
+              <w:t>&gt;&lt;td class="b"&gt; Cell B Separate Example&lt;/td&gt;&lt;/</w:t>
+            </w:r>
+            <w:proofErr w:type="spellStart"/>
+            <w:r>
+              <w:t>tr</w:t>
+            </w:r>
+            <w:proofErr w:type="spellEnd"/>
+            <w:r>
+              <w:t>&gt;&lt;/table&gt;&lt;/body&gt; &lt;/html&gt;</w:t>
             </w:r>
           </w:p>
         </w:tc>
@@ -206,7 +341,7 @@
                 <v:shape id="_x0000_i1025" type="#_x0000_t75" style="width:159pt;height:192.75pt" o:ole="">
                   <v:imagedata r:id="rId8" o:title=""/>
                 </v:shape>
-                <o:OLEObject Type="Embed" ProgID="PBrush" ShapeID="_x0000_i1025" DrawAspect="Content" ObjectID="_1538774647" r:id="rId9"/>
+                <o:OLEObject Type="Embed" ProgID="PBrush" ShapeID="_x0000_i1025" DrawAspect="Content" ObjectID="_1538775100" r:id="rId9"/>
               </w:object>
             </w:r>
           </w:p>
@@ -272,15 +407,28 @@
           </w:tcPr>
           <w:p>
             <w:r>
-              <w:t xml:space="preserve">&lt;html&gt;&lt;head&gt;&lt;style type="text/css"&gt;        </w:t>
+              <w:t>&lt;html&gt;&lt;head&gt;&lt;style type="text/</w:t>
+            </w:r>
+            <w:proofErr w:type="spellStart"/>
+            <w:r>
+              <w:t>css</w:t>
+            </w:r>
+            <w:proofErr w:type="spellEnd"/>
+            <w:r>
+              <w:t xml:space="preserve">"&gt;        </w:t>
             </w:r>
           </w:p>
           <w:p>
             <w:r>
               <w:t>table.one {</w:t>
             </w:r>
-            <w:r>
-              <w:t xml:space="preserve">border-collapse:separate;           </w:t>
+            <w:proofErr w:type="spellStart"/>
+            <w:r>
+              <w:t>border-collapse:separate</w:t>
+            </w:r>
+            <w:proofErr w:type="spellEnd"/>
+            <w:r>
+              <w:t xml:space="preserve">;           </w:t>
             </w:r>
           </w:p>
           <w:p>
@@ -289,11 +437,21 @@
             </w:r>
           </w:p>
           <w:p>
-            <w:r>
-              <w:t>table.two {</w:t>
-            </w:r>
-            <w:r>
-              <w:t xml:space="preserve">border-collapse:separate;           </w:t>
+            <w:proofErr w:type="spellStart"/>
+            <w:r>
+              <w:t>table.two</w:t>
+            </w:r>
+            <w:proofErr w:type="spellEnd"/>
+            <w:r>
+              <w:t xml:space="preserve"> {</w:t>
+            </w:r>
+            <w:proofErr w:type="spellStart"/>
+            <w:r>
+              <w:t>border-collapse:separate</w:t>
+            </w:r>
+            <w:proofErr w:type="spellEnd"/>
+            <w:r>
+              <w:t xml:space="preserve">;           </w:t>
             </w:r>
           </w:p>
           <w:p>
@@ -327,17 +485,57 @@
           </w:p>
           <w:p>
             <w:r>
-              <w:t xml:space="preserve">&lt;tr&gt;&lt;td&gt; Cell A Collapse Example&lt;/td&gt;&lt;/tr&gt;       </w:t>
-            </w:r>
-          </w:p>
-          <w:p>
-            <w:r>
-              <w:t xml:space="preserve">&lt;tr&gt;&lt;td&gt; Cell B Collapse Example&lt;/td&gt;&lt;/tr&gt; </w:t>
-            </w:r>
-          </w:p>
-          <w:p>
-            <w:r>
-              <w:t xml:space="preserve">&lt;/table&gt;&lt;br /&gt; </w:t>
+              <w:t>&lt;</w:t>
+            </w:r>
+            <w:proofErr w:type="spellStart"/>
+            <w:r>
+              <w:t>tr</w:t>
+            </w:r>
+            <w:proofErr w:type="spellEnd"/>
+            <w:r>
+              <w:t>&gt;&lt;td&gt; Cell A Collapse Example&lt;/td&gt;&lt;/</w:t>
+            </w:r>
+            <w:proofErr w:type="spellStart"/>
+            <w:r>
+              <w:t>tr</w:t>
+            </w:r>
+            <w:proofErr w:type="spellEnd"/>
+            <w:r>
+              <w:t xml:space="preserve">&gt;       </w:t>
+            </w:r>
+          </w:p>
+          <w:p>
+            <w:r>
+              <w:t>&lt;</w:t>
+            </w:r>
+            <w:proofErr w:type="spellStart"/>
+            <w:r>
+              <w:t>tr</w:t>
+            </w:r>
+            <w:proofErr w:type="spellEnd"/>
+            <w:r>
+              <w:t>&gt;&lt;td&gt; Cell B Collapse Example&lt;/td&gt;&lt;/</w:t>
+            </w:r>
+            <w:proofErr w:type="spellStart"/>
+            <w:r>
+              <w:t>tr</w:t>
+            </w:r>
+            <w:proofErr w:type="spellEnd"/>
+            <w:r>
+              <w:t xml:space="preserve">&gt; </w:t>
+            </w:r>
+          </w:p>
+          <w:p>
+            <w:r>
+              <w:t>&lt;/table&gt;&lt;</w:t>
+            </w:r>
+            <w:proofErr w:type="spellStart"/>
+            <w:r>
+              <w:t>br</w:t>
+            </w:r>
+            <w:proofErr w:type="spellEnd"/>
+            <w:r>
+              <w:t xml:space="preserve"> /&gt; </w:t>
             </w:r>
             <w:r>
               <w:t xml:space="preserve">&lt;table class="two" border="1"&gt;         </w:t>
@@ -350,12 +548,44 @@
           </w:p>
           <w:p>
             <w:r>
-              <w:t xml:space="preserve">&lt;tr&gt;&lt;td&gt; Cell A Separate Example&lt;/td&gt;&lt;/tr&gt;        </w:t>
-            </w:r>
-          </w:p>
-          <w:p>
-            <w:r>
-              <w:t xml:space="preserve">&lt;tr&gt;&lt;td&gt; Cell B Separate Example&lt;/td&gt;&lt;/tr&gt;     </w:t>
+              <w:t>&lt;</w:t>
+            </w:r>
+            <w:proofErr w:type="spellStart"/>
+            <w:r>
+              <w:t>tr</w:t>
+            </w:r>
+            <w:proofErr w:type="spellEnd"/>
+            <w:r>
+              <w:t>&gt;&lt;td&gt; Cell A Separate Example&lt;/td&gt;&lt;/</w:t>
+            </w:r>
+            <w:proofErr w:type="spellStart"/>
+            <w:r>
+              <w:t>tr</w:t>
+            </w:r>
+            <w:proofErr w:type="spellEnd"/>
+            <w:r>
+              <w:t xml:space="preserve">&gt;        </w:t>
+            </w:r>
+          </w:p>
+          <w:p>
+            <w:r>
+              <w:t>&lt;</w:t>
+            </w:r>
+            <w:proofErr w:type="spellStart"/>
+            <w:r>
+              <w:t>tr</w:t>
+            </w:r>
+            <w:proofErr w:type="spellEnd"/>
+            <w:r>
+              <w:t>&gt;&lt;td&gt; Cell B Separate Example&lt;/td&gt;&lt;/</w:t>
+            </w:r>
+            <w:proofErr w:type="spellStart"/>
+            <w:r>
+              <w:t>tr</w:t>
+            </w:r>
+            <w:proofErr w:type="spellEnd"/>
+            <w:r>
+              <w:t xml:space="preserve">&gt;     </w:t>
             </w:r>
           </w:p>
           <w:p>
@@ -382,7 +612,7 @@
                 <v:shape id="_x0000_i1026" type="#_x0000_t75" style="width:159pt;height:209.25pt" o:ole="">
                   <v:imagedata r:id="rId10" o:title=""/>
                 </v:shape>
-                <o:OLEObject Type="Embed" ProgID="PBrush" ShapeID="_x0000_i1026" DrawAspect="Content" ObjectID="_1538774648" r:id="rId11"/>
+                <o:OLEObject Type="Embed" ProgID="PBrush" ShapeID="_x0000_i1026" DrawAspect="Content" ObjectID="_1538775101" r:id="rId11"/>
               </w:object>
             </w:r>
           </w:p>
@@ -396,7 +626,15 @@
       </w:pPr>
       <w:r>
         <w:lastRenderedPageBreak/>
-        <w:t xml:space="preserve">Task Three : </w:t>
+        <w:t xml:space="preserve">Task </w:t>
+      </w:r>
+      <w:proofErr w:type="gramStart"/>
+      <w:r>
+        <w:t>Three :</w:t>
+      </w:r>
+      <w:proofErr w:type="gramEnd"/>
+      <w:r>
+        <w:t xml:space="preserve"> </w:t>
       </w:r>
       <w:r>
         <w:t>The caption-side Property</w:t>
@@ -450,7 +688,15 @@
           </w:tcPr>
           <w:p>
             <w:r>
-              <w:t>&lt;html&gt;&lt;head&gt;&lt;style type="text/css"&gt;</w:t>
+              <w:t>&lt;html&gt;&lt;head&gt;&lt;style type="text/</w:t>
+            </w:r>
+            <w:proofErr w:type="spellStart"/>
+            <w:r>
+              <w:t>css</w:t>
+            </w:r>
+            <w:proofErr w:type="spellEnd"/>
+            <w:r>
+              <w:t>"&gt;</w:t>
             </w:r>
           </w:p>
           <w:p>
@@ -459,23 +705,75 @@
             </w:r>
           </w:p>
           <w:p>
-            <w:r>
-              <w:t>caption.top {caption-side:top}</w:t>
-            </w:r>
-          </w:p>
-          <w:p>
-            <w:r>
-              <w:t>caption.bottom {caption-side:bottom}</w:t>
-            </w:r>
-          </w:p>
-          <w:p>
-            <w:r>
-              <w:t>caption.left {caption-align:left;}</w:t>
-            </w:r>
-          </w:p>
-          <w:p>
-            <w:r>
-              <w:t>caption.right {caption-side:right}&lt;/style&gt;&lt;/head&gt;&lt;body&gt;</w:t>
+            <w:proofErr w:type="spellStart"/>
+            <w:r>
+              <w:t>caption.top</w:t>
+            </w:r>
+            <w:proofErr w:type="spellEnd"/>
+            <w:r>
+              <w:t xml:space="preserve"> {</w:t>
+            </w:r>
+            <w:proofErr w:type="spellStart"/>
+            <w:r>
+              <w:t>caption-side:top</w:t>
+            </w:r>
+            <w:proofErr w:type="spellEnd"/>
+            <w:r>
+              <w:t>}</w:t>
+            </w:r>
+          </w:p>
+          <w:p>
+            <w:proofErr w:type="spellStart"/>
+            <w:r>
+              <w:t>caption.bottom</w:t>
+            </w:r>
+            <w:proofErr w:type="spellEnd"/>
+            <w:r>
+              <w:t xml:space="preserve"> {</w:t>
+            </w:r>
+            <w:proofErr w:type="spellStart"/>
+            <w:r>
+              <w:t>caption-side:bottom</w:t>
+            </w:r>
+            <w:proofErr w:type="spellEnd"/>
+            <w:r>
+              <w:t>}</w:t>
+            </w:r>
+          </w:p>
+          <w:p>
+            <w:proofErr w:type="spellStart"/>
+            <w:r>
+              <w:t>caption.left</w:t>
+            </w:r>
+            <w:proofErr w:type="spellEnd"/>
+            <w:r>
+              <w:t xml:space="preserve"> {</w:t>
+            </w:r>
+            <w:proofErr w:type="spellStart"/>
+            <w:r>
+              <w:t>caption-align:left</w:t>
+            </w:r>
+            <w:proofErr w:type="spellEnd"/>
+            <w:r>
+              <w:t>;}</w:t>
+            </w:r>
+          </w:p>
+          <w:p>
+            <w:proofErr w:type="spellStart"/>
+            <w:r>
+              <w:t>caption.right</w:t>
+            </w:r>
+            <w:proofErr w:type="spellEnd"/>
+            <w:r>
+              <w:t xml:space="preserve"> {</w:t>
+            </w:r>
+            <w:proofErr w:type="spellStart"/>
+            <w:r>
+              <w:t>caption-side:right</w:t>
+            </w:r>
+            <w:proofErr w:type="spellEnd"/>
+            <w:r>
+              <w:t>}&lt;/style&gt;&lt;/head&gt;&lt;body&gt;</w:t>
             </w:r>
           </w:p>
           <w:p>
@@ -485,12 +783,52 @@
           </w:p>
           <w:p>
             <w:r>
-              <w:t>&lt;caption class="top"&gt;This caption will appear at the top&lt;/caption&gt;&lt;tr&gt;&lt;td&gt; Cell A&lt;/td&gt;&lt;/tr&gt;</w:t>
-            </w:r>
-          </w:p>
-          <w:p>
-            <w:r>
-              <w:t>&lt;tr&gt;&lt;td &gt; Cell B&lt;/td&gt;&lt;/tr&gt;&lt;/table&gt;&lt;br /&gt;</w:t>
+              <w:t>&lt;caption class="top"&gt;This caption will appear at the top&lt;/caption&gt;&lt;</w:t>
+            </w:r>
+            <w:proofErr w:type="spellStart"/>
+            <w:r>
+              <w:t>tr</w:t>
+            </w:r>
+            <w:proofErr w:type="spellEnd"/>
+            <w:r>
+              <w:t>&gt;&lt;td&gt; Cell A&lt;/td&gt;&lt;/</w:t>
+            </w:r>
+            <w:proofErr w:type="spellStart"/>
+            <w:r>
+              <w:t>tr</w:t>
+            </w:r>
+            <w:proofErr w:type="spellEnd"/>
+            <w:r>
+              <w:t>&gt;</w:t>
+            </w:r>
+          </w:p>
+          <w:p>
+            <w:r>
+              <w:t>&lt;</w:t>
+            </w:r>
+            <w:proofErr w:type="spellStart"/>
+            <w:r>
+              <w:t>tr</w:t>
+            </w:r>
+            <w:proofErr w:type="spellEnd"/>
+            <w:r>
+              <w:t>&gt;&lt;td &gt; Cell B&lt;/td&gt;&lt;/</w:t>
+            </w:r>
+            <w:proofErr w:type="spellStart"/>
+            <w:r>
+              <w:t>tr</w:t>
+            </w:r>
+            <w:proofErr w:type="spellEnd"/>
+            <w:r>
+              <w:t>&gt;&lt;/table&gt;&lt;</w:t>
+            </w:r>
+            <w:proofErr w:type="spellStart"/>
+            <w:r>
+              <w:t>br</w:t>
+            </w:r>
+            <w:proofErr w:type="spellEnd"/>
+            <w:r>
+              <w:t xml:space="preserve"> /&gt;</w:t>
             </w:r>
           </w:p>
           <w:p>
@@ -505,12 +843,52 @@
           </w:p>
           <w:p>
             <w:r>
-              <w:t>&lt;/caption&gt;&lt;tr&gt;&lt;td&gt; Cell A&lt;/td&gt;&lt;/tr&gt;</w:t>
-            </w:r>
-          </w:p>
-          <w:p>
-            <w:r>
-              <w:t>&lt;tr&gt;&lt;td &gt;Cell B&lt;/td&gt;&lt;/tr&gt;&lt;/table&gt;&lt;br /&gt;</w:t>
+              <w:t>&lt;/caption&gt;&lt;</w:t>
+            </w:r>
+            <w:proofErr w:type="spellStart"/>
+            <w:r>
+              <w:t>tr</w:t>
+            </w:r>
+            <w:proofErr w:type="spellEnd"/>
+            <w:r>
+              <w:t>&gt;&lt;td&gt; Cell A&lt;/td&gt;&lt;/</w:t>
+            </w:r>
+            <w:proofErr w:type="spellStart"/>
+            <w:r>
+              <w:t>tr</w:t>
+            </w:r>
+            <w:proofErr w:type="spellEnd"/>
+            <w:r>
+              <w:t>&gt;</w:t>
+            </w:r>
+          </w:p>
+          <w:p>
+            <w:r>
+              <w:t>&lt;</w:t>
+            </w:r>
+            <w:proofErr w:type="spellStart"/>
+            <w:r>
+              <w:t>tr</w:t>
+            </w:r>
+            <w:proofErr w:type="spellEnd"/>
+            <w:r>
+              <w:t>&gt;&lt;td &gt;Cell B&lt;/td&gt;&lt;/</w:t>
+            </w:r>
+            <w:proofErr w:type="spellStart"/>
+            <w:r>
+              <w:t>tr</w:t>
+            </w:r>
+            <w:proofErr w:type="spellEnd"/>
+            <w:r>
+              <w:t>&gt;&lt;/table&gt;&lt;</w:t>
+            </w:r>
+            <w:proofErr w:type="spellStart"/>
+            <w:r>
+              <w:t>br</w:t>
+            </w:r>
+            <w:proofErr w:type="spellEnd"/>
+            <w:r>
+              <w:t xml:space="preserve"> /&gt;</w:t>
             </w:r>
           </w:p>
           <w:p>
@@ -525,7 +903,47 @@
           </w:p>
           <w:p>
             <w:r>
-              <w:t>&lt;tr&gt;&lt;td &gt;&lt;p&gt; Cell A&lt;/td&gt;&lt;/tr&gt;&lt;tr&gt;&lt;td &gt;&lt;p&gt; Cell B&lt;/td&gt;&lt;/tr&gt;&lt;/table&gt;&lt;br /&gt;</w:t>
+              <w:t>&lt;</w:t>
+            </w:r>
+            <w:proofErr w:type="spellStart"/>
+            <w:r>
+              <w:t>tr</w:t>
+            </w:r>
+            <w:proofErr w:type="spellEnd"/>
+            <w:r>
+              <w:t>&gt;&lt;td &gt;&lt;p&gt; Cell A&lt;/td&gt;&lt;/</w:t>
+            </w:r>
+            <w:proofErr w:type="spellStart"/>
+            <w:r>
+              <w:t>tr</w:t>
+            </w:r>
+            <w:proofErr w:type="spellEnd"/>
+            <w:r>
+              <w:t>&gt;&lt;</w:t>
+            </w:r>
+            <w:proofErr w:type="spellStart"/>
+            <w:r>
+              <w:t>tr</w:t>
+            </w:r>
+            <w:proofErr w:type="spellEnd"/>
+            <w:r>
+              <w:t>&gt;&lt;td &gt;&lt;p&gt; Cell B&lt;/td&gt;&lt;/</w:t>
+            </w:r>
+            <w:proofErr w:type="spellStart"/>
+            <w:r>
+              <w:t>tr</w:t>
+            </w:r>
+            <w:proofErr w:type="spellEnd"/>
+            <w:r>
+              <w:t>&gt;&lt;/table&gt;&lt;</w:t>
+            </w:r>
+            <w:proofErr w:type="spellStart"/>
+            <w:r>
+              <w:t>br</w:t>
+            </w:r>
+            <w:proofErr w:type="spellEnd"/>
+            <w:r>
+              <w:t xml:space="preserve"> /&gt;</w:t>
             </w:r>
             <w:r>
               <w:t xml:space="preserve">&lt;/body&gt;  </w:t>
@@ -554,8 +972,6 @@
               <w:jc w:val="center"/>
             </w:pPr>
           </w:p>
-          <w:bookmarkStart w:id="0" w:name="_GoBack"/>
-          <w:bookmarkEnd w:id="0"/>
           <w:p>
             <w:pPr>
               <w:jc w:val="center"/>
@@ -565,7 +981,7 @@
                 <v:shape id="_x0000_i1027" type="#_x0000_t75" style="width:159.75pt;height:225.75pt" o:ole="">
                   <v:imagedata r:id="rId12" o:title=""/>
                 </v:shape>
-                <o:OLEObject Type="Embed" ProgID="PBrush" ShapeID="_x0000_i1027" DrawAspect="Content" ObjectID="_1538774649" r:id="rId13"/>
+                <o:OLEObject Type="Embed" ProgID="PBrush" ShapeID="_x0000_i1027" DrawAspect="Content" ObjectID="_1538775102" r:id="rId13"/>
               </w:object>
             </w:r>
           </w:p>
@@ -573,6 +989,322 @@
             <w:pPr>
               <w:jc w:val="center"/>
             </w:pPr>
+          </w:p>
+        </w:tc>
+      </w:tr>
+    </w:tbl>
+    <w:p>
+      <w:pPr>
+        <w:jc w:val="center"/>
+      </w:pPr>
+      <w:r>
+        <w:t xml:space="preserve">Task </w:t>
+      </w:r>
+      <w:proofErr w:type="gramStart"/>
+      <w:r>
+        <w:t>Four :</w:t>
+      </w:r>
+      <w:proofErr w:type="gramEnd"/>
+      <w:r>
+        <w:t xml:space="preserve"> </w:t>
+      </w:r>
+      <w:r>
+        <w:t>The empty-cells Property</w:t>
+      </w:r>
+    </w:p>
+    <w:tbl>
+      <w:tblPr>
+        <w:tblStyle w:val="TableGrid"/>
+        <w:tblW w:w="0" w:type="auto"/>
+        <w:tblLook w:val="04A0" w:firstRow="1" w:lastRow="0" w:firstColumn="1" w:lastColumn="0" w:noHBand="0" w:noVBand="1"/>
+      </w:tblPr>
+      <w:tblGrid>
+        <w:gridCol w:w="4788"/>
+        <w:gridCol w:w="4788"/>
+      </w:tblGrid>
+      <w:tr>
+        <w:tc>
+          <w:tcPr>
+            <w:tcW w:w="4788" w:type="dxa"/>
+          </w:tcPr>
+          <w:p>
+            <w:pPr>
+              <w:jc w:val="center"/>
+            </w:pPr>
+            <w:r>
+              <w:t>Input</w:t>
+            </w:r>
+          </w:p>
+        </w:tc>
+        <w:tc>
+          <w:tcPr>
+            <w:tcW w:w="4788" w:type="dxa"/>
+          </w:tcPr>
+          <w:p>
+            <w:pPr>
+              <w:jc w:val="center"/>
+            </w:pPr>
+            <w:r>
+              <w:t>Output</w:t>
+            </w:r>
+          </w:p>
+        </w:tc>
+      </w:tr>
+      <w:tr>
+        <w:tc>
+          <w:tcPr>
+            <w:tcW w:w="4788" w:type="dxa"/>
+          </w:tcPr>
+          <w:p>
+            <w:r>
+              <w:t>&lt;html&gt;&lt;head&gt;&lt;style type="text/</w:t>
+            </w:r>
+            <w:proofErr w:type="spellStart"/>
+            <w:r>
+              <w:t>css</w:t>
+            </w:r>
+            <w:proofErr w:type="spellEnd"/>
+            <w:r>
+              <w:t>"&gt;</w:t>
+            </w:r>
+          </w:p>
+          <w:p>
+            <w:proofErr w:type="spellStart"/>
+            <w:r>
+              <w:t>table.empty</w:t>
+            </w:r>
+            <w:proofErr w:type="spellEnd"/>
+            <w:r>
+              <w:t>{width:250px;</w:t>
+            </w:r>
+          </w:p>
+          <w:p>
+            <w:proofErr w:type="spellStart"/>
+            <w:r>
+              <w:t>border-collapse:separate</w:t>
+            </w:r>
+            <w:proofErr w:type="spellEnd"/>
+            <w:r>
+              <w:t>;</w:t>
+            </w:r>
+          </w:p>
+          <w:p>
+            <w:proofErr w:type="spellStart"/>
+            <w:r>
+              <w:t>empty-cells:hide</w:t>
+            </w:r>
+            <w:proofErr w:type="spellEnd"/>
+            <w:r>
+              <w:t>;}</w:t>
+            </w:r>
+          </w:p>
+          <w:p>
+            <w:proofErr w:type="spellStart"/>
+            <w:r>
+              <w:t>td.empty</w:t>
+            </w:r>
+            <w:proofErr w:type="spellEnd"/>
+            <w:r>
+              <w:t>{padding:5px;</w:t>
+            </w:r>
+          </w:p>
+          <w:p>
+            <w:proofErr w:type="spellStart"/>
+            <w:r>
+              <w:t>border-style:solid</w:t>
+            </w:r>
+            <w:proofErr w:type="spellEnd"/>
+            <w:r>
+              <w:t>;</w:t>
+            </w:r>
+          </w:p>
+          <w:p>
+            <w:r>
+              <w:t>border-width:1px;</w:t>
+            </w:r>
+          </w:p>
+          <w:p>
+            <w:r>
+              <w:t>border-color:#999999;}&lt;/style&gt;&lt;/head&gt;</w:t>
+            </w:r>
+          </w:p>
+          <w:p>
+            <w:r>
+              <w:t>&lt;body&gt;&lt;table class="empty"&gt;&lt;</w:t>
+            </w:r>
+            <w:proofErr w:type="spellStart"/>
+            <w:r>
+              <w:t>tr</w:t>
+            </w:r>
+            <w:proofErr w:type="spellEnd"/>
+            <w:r>
+              <w:t>&gt;&lt;</w:t>
+            </w:r>
+            <w:proofErr w:type="spellStart"/>
+            <w:r>
+              <w:t>th</w:t>
+            </w:r>
+            <w:proofErr w:type="spellEnd"/>
+            <w:r>
+              <w:t>&gt;&lt;/</w:t>
+            </w:r>
+            <w:proofErr w:type="spellStart"/>
+            <w:r>
+              <w:t>th</w:t>
+            </w:r>
+            <w:proofErr w:type="spellEnd"/>
+            <w:r>
+              <w:t>&gt;&lt;</w:t>
+            </w:r>
+            <w:proofErr w:type="spellStart"/>
+            <w:r>
+              <w:t>th</w:t>
+            </w:r>
+            <w:proofErr w:type="spellEnd"/>
+            <w:r>
+              <w:t>&gt;Title one&lt;/</w:t>
+            </w:r>
+            <w:proofErr w:type="spellStart"/>
+            <w:r>
+              <w:t>th</w:t>
+            </w:r>
+            <w:proofErr w:type="spellEnd"/>
+            <w:r>
+              <w:t>&gt;</w:t>
+            </w:r>
+          </w:p>
+          <w:p>
+            <w:r>
+              <w:t>&lt;</w:t>
+            </w:r>
+            <w:proofErr w:type="spellStart"/>
+            <w:r>
+              <w:t>th</w:t>
+            </w:r>
+            <w:proofErr w:type="spellEnd"/>
+            <w:r>
+              <w:t>&gt;Title two&lt;/</w:t>
+            </w:r>
+            <w:proofErr w:type="spellStart"/>
+            <w:r>
+              <w:t>th</w:t>
+            </w:r>
+            <w:proofErr w:type="spellEnd"/>
+            <w:r>
+              <w:t>&gt;&lt;/</w:t>
+            </w:r>
+            <w:proofErr w:type="spellStart"/>
+            <w:r>
+              <w:t>tr</w:t>
+            </w:r>
+            <w:proofErr w:type="spellEnd"/>
+            <w:r>
+              <w:t>&gt;</w:t>
+            </w:r>
+          </w:p>
+          <w:p>
+            <w:r>
+              <w:t>&lt;</w:t>
+            </w:r>
+            <w:proofErr w:type="spellStart"/>
+            <w:r>
+              <w:t>tr</w:t>
+            </w:r>
+            <w:proofErr w:type="spellEnd"/>
+            <w:r>
+              <w:t>&gt;&lt;</w:t>
+            </w:r>
+            <w:proofErr w:type="spellStart"/>
+            <w:r>
+              <w:t>th</w:t>
+            </w:r>
+            <w:proofErr w:type="spellEnd"/>
+            <w:r>
+              <w:t>&gt;Row Title&lt;/</w:t>
+            </w:r>
+            <w:proofErr w:type="spellStart"/>
+            <w:r>
+              <w:t>th</w:t>
+            </w:r>
+            <w:proofErr w:type="spellEnd"/>
+            <w:r>
+              <w:t>&gt;&lt;td class="empty"&gt;value&lt;/td&gt;</w:t>
+            </w:r>
+          </w:p>
+          <w:p>
+            <w:r>
+              <w:t>&lt;td class="empty"&gt;value&lt;/td&gt;&lt;/</w:t>
+            </w:r>
+            <w:proofErr w:type="spellStart"/>
+            <w:r>
+              <w:t>tr</w:t>
+            </w:r>
+            <w:proofErr w:type="spellEnd"/>
+            <w:r>
+              <w:t>&gt;</w:t>
+            </w:r>
+          </w:p>
+          <w:p>
+            <w:r>
+              <w:t>&lt;</w:t>
+            </w:r>
+            <w:proofErr w:type="spellStart"/>
+            <w:r>
+              <w:t>tr</w:t>
+            </w:r>
+            <w:proofErr w:type="spellEnd"/>
+            <w:r>
+              <w:t>&gt;&lt;</w:t>
+            </w:r>
+            <w:proofErr w:type="spellStart"/>
+            <w:r>
+              <w:t>th</w:t>
+            </w:r>
+            <w:proofErr w:type="spellEnd"/>
+            <w:r>
+              <w:t>&gt;Row Title&lt;/</w:t>
+            </w:r>
+            <w:proofErr w:type="spellStart"/>
+            <w:r>
+              <w:t>th</w:t>
+            </w:r>
+            <w:proofErr w:type="spellEnd"/>
+            <w:r>
+              <w:t>&gt;&lt;td class="empty"&gt;value&lt;/td&gt;</w:t>
+            </w:r>
+          </w:p>
+          <w:p>
+            <w:r>
+              <w:t>&lt;td class="empty"&gt;&lt;/td&gt;&lt;/</w:t>
+            </w:r>
+            <w:proofErr w:type="spellStart"/>
+            <w:r>
+              <w:t>tr</w:t>
+            </w:r>
+            <w:proofErr w:type="spellEnd"/>
+            <w:r>
+              <w:t xml:space="preserve">&gt;&lt;/table&gt;&lt;/body&gt;&lt;/html&gt;  </w:t>
+            </w:r>
+          </w:p>
+        </w:tc>
+        <w:tc>
+          <w:tcPr>
+            <w:tcW w:w="4788" w:type="dxa"/>
+          </w:tcPr>
+          <w:p>
+            <w:pPr>
+              <w:jc w:val="center"/>
+            </w:pPr>
+            <w:r>
+              <w:object w:dxaOrig="3720" w:dyaOrig="1500">
+                <v:shape id="_x0000_i1028" type="#_x0000_t75" style="width:186pt;height:75pt" o:ole="">
+                  <v:imagedata r:id="rId14" o:title=""/>
+                </v:shape>
+                <o:OLEObject Type="Embed" ProgID="PBrush" ShapeID="_x0000_i1028" DrawAspect="Content" ObjectID="_1538775103" r:id="rId15"/>
+              </w:object>
+            </w:r>
+            <w:bookmarkStart w:id="0" w:name="_GoBack"/>
+            <w:bookmarkEnd w:id="0"/>
           </w:p>
         </w:tc>
       </w:tr>
@@ -583,8 +1315,8 @@
       </w:pPr>
     </w:p>
     <w:sectPr>
-      <w:headerReference w:type="default" r:id="rId14"/>
-      <w:footerReference w:type="default" r:id="rId15"/>
+      <w:headerReference w:type="default" r:id="rId16"/>
+      <w:footerReference w:type="default" r:id="rId17"/>
       <w:pgSz w:w="12240" w:h="15840"/>
       <w:pgMar w:top="1440" w:right="1440" w:bottom="1440" w:left="1440" w:header="720" w:footer="720" w:gutter="0"/>
       <w:cols w:space="720"/>
@@ -631,11 +1363,19 @@
         <w:rFonts w:asciiTheme="majorHAnsi" w:hAnsiTheme="majorHAnsi"/>
       </w:rPr>
     </w:pPr>
+    <w:proofErr w:type="spellStart"/>
     <w:r>
       <w:rPr>
         <w:rFonts w:asciiTheme="majorHAnsi" w:hAnsiTheme="majorHAnsi"/>
       </w:rPr>
-      <w:t>Shehryar Ahmed Khan</w:t>
+      <w:t>Shehryar</w:t>
+    </w:r>
+    <w:proofErr w:type="spellEnd"/>
+    <w:r>
+      <w:rPr>
+        <w:rFonts w:asciiTheme="majorHAnsi" w:hAnsiTheme="majorHAnsi"/>
+      </w:rPr>
+      <w:t xml:space="preserve"> Ahmed Khan</w:t>
     </w:r>
     <w:r>
       <w:rPr>
@@ -663,7 +1403,7 @@
         <w:rFonts w:asciiTheme="majorHAnsi" w:hAnsiTheme="majorHAnsi"/>
         <w:noProof/>
       </w:rPr>
-      <w:t>1</w:t>
+      <w:t>3</w:t>
     </w:r>
     <w:r>
       <w:rPr>
@@ -1629,8 +2369,8 @@
     <w:rsid w:val="000200E8"/>
     <w:rsid w:val="001E1CE2"/>
     <w:rsid w:val="00204DF4"/>
-    <w:rsid w:val="00621E6B"/>
     <w:rsid w:val="007F4FA7"/>
+    <w:rsid w:val="00AC4BE8"/>
     <w:rsid w:val="00B84266"/>
   </w:rsids>
   <m:mathPr>
@@ -2410,7 +3150,7 @@
 </file>
 
 <file path=customXml/itemProps2.xml><?xml version="1.0" encoding="utf-8"?>
-<ds:datastoreItem xmlns:ds="http://schemas.openxmlformats.org/officeDocument/2006/customXml" ds:itemID="{548E10E3-0D41-4EC8-BAC0-8ECBA638B00E}">
+<ds:datastoreItem xmlns:ds="http://schemas.openxmlformats.org/officeDocument/2006/customXml" ds:itemID="{791462A1-A6AB-4D5A-BBA3-3343FC7B5D3B}">
   <ds:schemaRefs>
     <ds:schemaRef ds:uri="http://schemas.openxmlformats.org/officeDocument/2006/bibliography"/>
   </ds:schemaRefs>

</xml_diff>

<commit_message>
add lab four task five
</commit_message>
<xml_diff>
--- a/lab4/lab4.docx
+++ b/lab4/lab4.docx
@@ -7,15 +7,7 @@
         <w:jc w:val="center"/>
       </w:pPr>
       <w:r>
-        <w:t xml:space="preserve">Task </w:t>
-      </w:r>
-      <w:proofErr w:type="gramStart"/>
-      <w:r>
-        <w:t>One :</w:t>
-      </w:r>
-      <w:proofErr w:type="gramEnd"/>
-      <w:r>
-        <w:t xml:space="preserve"> The border </w:t>
+        <w:t xml:space="preserve">Task One : The border </w:t>
       </w:r>
       <w:r>
         <w:t>collapse</w:t>
@@ -75,64 +67,22 @@
           </w:tcPr>
           <w:p>
             <w:r>
-              <w:t>&lt;html&gt;&lt;head&gt;&lt;style type="text/</w:t>
-            </w:r>
-            <w:proofErr w:type="spellStart"/>
-            <w:r>
-              <w:t>css</w:t>
-            </w:r>
-            <w:proofErr w:type="spellEnd"/>
-            <w:r>
-              <w:t>"&gt;</w:t>
-            </w:r>
-          </w:p>
-          <w:p>
-            <w:r>
-              <w:t>table.one {</w:t>
-            </w:r>
-            <w:proofErr w:type="spellStart"/>
-            <w:r>
-              <w:t>border-collapse:collapse</w:t>
-            </w:r>
-            <w:proofErr w:type="spellEnd"/>
-            <w:r>
-              <w:t>;}</w:t>
-            </w:r>
-          </w:p>
-          <w:p>
-            <w:proofErr w:type="spellStart"/>
-            <w:r>
-              <w:t>table.two</w:t>
-            </w:r>
-            <w:proofErr w:type="spellEnd"/>
-            <w:r>
-              <w:t xml:space="preserve"> {</w:t>
-            </w:r>
-            <w:proofErr w:type="spellStart"/>
-            <w:r>
-              <w:t>border-collapse:separate</w:t>
-            </w:r>
-            <w:proofErr w:type="spellEnd"/>
-            <w:r>
-              <w:t>;}</w:t>
-            </w:r>
-          </w:p>
-          <w:p>
-            <w:proofErr w:type="spellStart"/>
-            <w:r>
-              <w:t>td.a</w:t>
-            </w:r>
-            <w:proofErr w:type="spellEnd"/>
-            <w:r>
-              <w:t xml:space="preserve"> {</w:t>
-            </w:r>
-            <w:proofErr w:type="spellStart"/>
-            <w:r>
-              <w:t>border-style:dotted</w:t>
-            </w:r>
-            <w:proofErr w:type="spellEnd"/>
-            <w:r>
-              <w:t>;</w:t>
+              <w:t>&lt;html&gt;&lt;head&gt;&lt;style type="text/css"&gt;</w:t>
+            </w:r>
+          </w:p>
+          <w:p>
+            <w:r>
+              <w:t>table.one {border-collapse:collapse;}</w:t>
+            </w:r>
+          </w:p>
+          <w:p>
+            <w:r>
+              <w:t>table.two {border-collapse:separate;}</w:t>
+            </w:r>
+          </w:p>
+          <w:p>
+            <w:r>
+              <w:t>td.a {border-style:dotted;</w:t>
             </w:r>
           </w:p>
           <w:p>
@@ -146,21 +96,8 @@
             </w:r>
           </w:p>
           <w:p>
-            <w:proofErr w:type="spellStart"/>
-            <w:r>
-              <w:t>td.b</w:t>
-            </w:r>
-            <w:proofErr w:type="spellEnd"/>
-            <w:r>
-              <w:t xml:space="preserve"> {</w:t>
-            </w:r>
-            <w:proofErr w:type="spellStart"/>
-            <w:r>
-              <w:t>border-style:solid</w:t>
-            </w:r>
-            <w:proofErr w:type="spellEnd"/>
-            <w:r>
-              <w:t>;</w:t>
+            <w:r>
+              <w:t>td.b {border-style:solid;</w:t>
             </w:r>
           </w:p>
           <w:p>
@@ -188,57 +125,17 @@
           </w:p>
           <w:p>
             <w:r>
-              <w:t>&lt;</w:t>
-            </w:r>
-            <w:proofErr w:type="spellStart"/>
-            <w:r>
-              <w:t>tr</w:t>
-            </w:r>
-            <w:proofErr w:type="spellEnd"/>
-            <w:r>
-              <w:t>&gt;&lt;td class="a"&gt; Cell A Collapse Example&lt;/td&gt;&lt;/</w:t>
-            </w:r>
-            <w:proofErr w:type="spellStart"/>
-            <w:r>
-              <w:t>tr</w:t>
-            </w:r>
-            <w:proofErr w:type="spellEnd"/>
-            <w:r>
-              <w:t>&gt;</w:t>
-            </w:r>
-          </w:p>
-          <w:p>
-            <w:r>
-              <w:t>&lt;</w:t>
-            </w:r>
-            <w:proofErr w:type="spellStart"/>
-            <w:r>
-              <w:t>tr</w:t>
-            </w:r>
-            <w:proofErr w:type="spellEnd"/>
-            <w:r>
-              <w:t>&gt;&lt;td class="b"&gt; Cell B Collapse Example&lt;/td&gt;&lt;/</w:t>
-            </w:r>
-            <w:proofErr w:type="spellStart"/>
-            <w:r>
-              <w:t>tr</w:t>
-            </w:r>
-            <w:proofErr w:type="spellEnd"/>
-            <w:r>
-              <w:t>&gt;</w:t>
-            </w:r>
-          </w:p>
-          <w:p>
-            <w:r>
-              <w:t>&lt;/table&gt; &lt;</w:t>
-            </w:r>
-            <w:proofErr w:type="spellStart"/>
-            <w:r>
-              <w:t>br</w:t>
-            </w:r>
-            <w:proofErr w:type="spellEnd"/>
-            <w:r>
-              <w:t xml:space="preserve"> /&gt;  </w:t>
+              <w:t>&lt;tr&gt;&lt;td class="a"&gt; Cell A Collapse Example&lt;/td&gt;&lt;/tr&gt;</w:t>
+            </w:r>
+          </w:p>
+          <w:p>
+            <w:r>
+              <w:t>&lt;tr&gt;&lt;td class="b"&gt; Cell B Collapse Example&lt;/td&gt;&lt;/tr&gt;</w:t>
+            </w:r>
+          </w:p>
+          <w:p>
+            <w:r>
+              <w:t xml:space="preserve">&lt;/table&gt; &lt;br /&gt;  </w:t>
             </w:r>
           </w:p>
           <w:p>
@@ -248,44 +145,12 @@
           </w:p>
           <w:p>
             <w:r>
-              <w:t>&lt;</w:t>
-            </w:r>
-            <w:proofErr w:type="spellStart"/>
-            <w:r>
-              <w:t>tr</w:t>
-            </w:r>
-            <w:proofErr w:type="spellEnd"/>
-            <w:r>
-              <w:t>&gt;&lt;td class="a"&gt; Cell A Separate Example&lt;/td&gt;&lt;/</w:t>
-            </w:r>
-            <w:proofErr w:type="spellStart"/>
-            <w:r>
-              <w:t>tr</w:t>
-            </w:r>
-            <w:proofErr w:type="spellEnd"/>
-            <w:r>
-              <w:t>&gt;</w:t>
-            </w:r>
-          </w:p>
-          <w:p>
-            <w:r>
-              <w:t>&lt;</w:t>
-            </w:r>
-            <w:proofErr w:type="spellStart"/>
-            <w:r>
-              <w:t>tr</w:t>
-            </w:r>
-            <w:proofErr w:type="spellEnd"/>
-            <w:r>
-              <w:t>&gt;&lt;td class="b"&gt; Cell B Separate Example&lt;/td&gt;&lt;/</w:t>
-            </w:r>
-            <w:proofErr w:type="spellStart"/>
-            <w:r>
-              <w:t>tr</w:t>
-            </w:r>
-            <w:proofErr w:type="spellEnd"/>
-            <w:r>
-              <w:t>&gt;&lt;/table&gt;&lt;/body&gt; &lt;/html&gt;</w:t>
+              <w:t>&lt;tr&gt;&lt;td class="a"&gt; Cell A Separate Example&lt;/td&gt;&lt;/tr&gt;</w:t>
+            </w:r>
+          </w:p>
+          <w:p>
+            <w:r>
+              <w:t>&lt;tr&gt;&lt;td class="b"&gt; Cell B Separate Example&lt;/td&gt;&lt;/tr&gt;&lt;/table&gt;&lt;/body&gt; &lt;/html&gt;</w:t>
             </w:r>
           </w:p>
         </w:tc>
@@ -318,6 +183,9 @@
               <w:jc w:val="center"/>
             </w:pPr>
             <w:r>
+              <w:rPr>
+                <w:rFonts w:eastAsiaTheme="minorEastAsia"/>
+              </w:rPr>
               <w:object w:dxaOrig="3180" w:dyaOrig="3855">
                 <v:shapetype id="_x0000_t75" coordsize="21600,21600" o:spt="75" o:preferrelative="t" path="m@4@5l@4@11@9@11@9@5xe" filled="f" stroked="f">
                   <v:stroke joinstyle="miter"/>
@@ -341,7 +209,7 @@
                 <v:shape id="_x0000_i1025" type="#_x0000_t75" style="width:159pt;height:192.75pt" o:ole="">
                   <v:imagedata r:id="rId8" o:title=""/>
                 </v:shape>
-                <o:OLEObject Type="Embed" ProgID="PBrush" ShapeID="_x0000_i1025" DrawAspect="Content" ObjectID="_1538775100" r:id="rId9"/>
+                <o:OLEObject Type="Embed" ProgID="PBrush" ShapeID="_x0000_i1025" DrawAspect="Content" ObjectID="_1538777705" r:id="rId9"/>
               </w:object>
             </w:r>
           </w:p>
@@ -407,28 +275,15 @@
           </w:tcPr>
           <w:p>
             <w:r>
-              <w:t>&lt;html&gt;&lt;head&gt;&lt;style type="text/</w:t>
-            </w:r>
-            <w:proofErr w:type="spellStart"/>
-            <w:r>
-              <w:t>css</w:t>
-            </w:r>
-            <w:proofErr w:type="spellEnd"/>
-            <w:r>
-              <w:t xml:space="preserve">"&gt;        </w:t>
+              <w:t xml:space="preserve">&lt;html&gt;&lt;head&gt;&lt;style type="text/css"&gt;        </w:t>
             </w:r>
           </w:p>
           <w:p>
             <w:r>
               <w:t>table.one {</w:t>
             </w:r>
-            <w:proofErr w:type="spellStart"/>
-            <w:r>
-              <w:t>border-collapse:separate</w:t>
-            </w:r>
-            <w:proofErr w:type="spellEnd"/>
-            <w:r>
-              <w:t xml:space="preserve">;           </w:t>
+            <w:r>
+              <w:t xml:space="preserve">border-collapse:separate;           </w:t>
             </w:r>
           </w:p>
           <w:p>
@@ -437,21 +292,11 @@
             </w:r>
           </w:p>
           <w:p>
-            <w:proofErr w:type="spellStart"/>
-            <w:r>
-              <w:t>table.two</w:t>
-            </w:r>
-            <w:proofErr w:type="spellEnd"/>
-            <w:r>
-              <w:t xml:space="preserve"> {</w:t>
-            </w:r>
-            <w:proofErr w:type="spellStart"/>
-            <w:r>
-              <w:t>border-collapse:separate</w:t>
-            </w:r>
-            <w:proofErr w:type="spellEnd"/>
-            <w:r>
-              <w:t xml:space="preserve">;           </w:t>
+            <w:r>
+              <w:t>table.two {</w:t>
+            </w:r>
+            <w:r>
+              <w:t xml:space="preserve">border-collapse:separate;           </w:t>
             </w:r>
           </w:p>
           <w:p>
@@ -485,57 +330,17 @@
           </w:p>
           <w:p>
             <w:r>
-              <w:t>&lt;</w:t>
-            </w:r>
-            <w:proofErr w:type="spellStart"/>
-            <w:r>
-              <w:t>tr</w:t>
-            </w:r>
-            <w:proofErr w:type="spellEnd"/>
-            <w:r>
-              <w:t>&gt;&lt;td&gt; Cell A Collapse Example&lt;/td&gt;&lt;/</w:t>
-            </w:r>
-            <w:proofErr w:type="spellStart"/>
-            <w:r>
-              <w:t>tr</w:t>
-            </w:r>
-            <w:proofErr w:type="spellEnd"/>
-            <w:r>
-              <w:t xml:space="preserve">&gt;       </w:t>
-            </w:r>
-          </w:p>
-          <w:p>
-            <w:r>
-              <w:t>&lt;</w:t>
-            </w:r>
-            <w:proofErr w:type="spellStart"/>
-            <w:r>
-              <w:t>tr</w:t>
-            </w:r>
-            <w:proofErr w:type="spellEnd"/>
-            <w:r>
-              <w:t>&gt;&lt;td&gt; Cell B Collapse Example&lt;/td&gt;&lt;/</w:t>
-            </w:r>
-            <w:proofErr w:type="spellStart"/>
-            <w:r>
-              <w:t>tr</w:t>
-            </w:r>
-            <w:proofErr w:type="spellEnd"/>
-            <w:r>
-              <w:t xml:space="preserve">&gt; </w:t>
-            </w:r>
-          </w:p>
-          <w:p>
-            <w:r>
-              <w:t>&lt;/table&gt;&lt;</w:t>
-            </w:r>
-            <w:proofErr w:type="spellStart"/>
-            <w:r>
-              <w:t>br</w:t>
-            </w:r>
-            <w:proofErr w:type="spellEnd"/>
-            <w:r>
-              <w:t xml:space="preserve"> /&gt; </w:t>
+              <w:t xml:space="preserve">&lt;tr&gt;&lt;td&gt; Cell A Collapse Example&lt;/td&gt;&lt;/tr&gt;       </w:t>
+            </w:r>
+          </w:p>
+          <w:p>
+            <w:r>
+              <w:t xml:space="preserve">&lt;tr&gt;&lt;td&gt; Cell B Collapse Example&lt;/td&gt;&lt;/tr&gt; </w:t>
+            </w:r>
+          </w:p>
+          <w:p>
+            <w:r>
+              <w:t xml:space="preserve">&lt;/table&gt;&lt;br /&gt; </w:t>
             </w:r>
             <w:r>
               <w:t xml:space="preserve">&lt;table class="two" border="1"&gt;         </w:t>
@@ -548,44 +353,12 @@
           </w:p>
           <w:p>
             <w:r>
-              <w:t>&lt;</w:t>
-            </w:r>
-            <w:proofErr w:type="spellStart"/>
-            <w:r>
-              <w:t>tr</w:t>
-            </w:r>
-            <w:proofErr w:type="spellEnd"/>
-            <w:r>
-              <w:t>&gt;&lt;td&gt; Cell A Separate Example&lt;/td&gt;&lt;/</w:t>
-            </w:r>
-            <w:proofErr w:type="spellStart"/>
-            <w:r>
-              <w:t>tr</w:t>
-            </w:r>
-            <w:proofErr w:type="spellEnd"/>
-            <w:r>
-              <w:t xml:space="preserve">&gt;        </w:t>
-            </w:r>
-          </w:p>
-          <w:p>
-            <w:r>
-              <w:t>&lt;</w:t>
-            </w:r>
-            <w:proofErr w:type="spellStart"/>
-            <w:r>
-              <w:t>tr</w:t>
-            </w:r>
-            <w:proofErr w:type="spellEnd"/>
-            <w:r>
-              <w:t>&gt;&lt;td&gt; Cell B Separate Example&lt;/td&gt;&lt;/</w:t>
-            </w:r>
-            <w:proofErr w:type="spellStart"/>
-            <w:r>
-              <w:t>tr</w:t>
-            </w:r>
-            <w:proofErr w:type="spellEnd"/>
-            <w:r>
-              <w:t xml:space="preserve">&gt;     </w:t>
+              <w:t xml:space="preserve">&lt;tr&gt;&lt;td&gt; Cell A Separate Example&lt;/td&gt;&lt;/tr&gt;        </w:t>
+            </w:r>
+          </w:p>
+          <w:p>
+            <w:r>
+              <w:t xml:space="preserve">&lt;tr&gt;&lt;td&gt; Cell B Separate Example&lt;/td&gt;&lt;/tr&gt;     </w:t>
             </w:r>
           </w:p>
           <w:p>
@@ -608,11 +381,14 @@
               <w:jc w:val="center"/>
             </w:pPr>
             <w:r>
+              <w:rPr>
+                <w:rFonts w:eastAsiaTheme="minorEastAsia"/>
+              </w:rPr>
               <w:object w:dxaOrig="3180" w:dyaOrig="4185">
                 <v:shape id="_x0000_i1026" type="#_x0000_t75" style="width:159pt;height:209.25pt" o:ole="">
                   <v:imagedata r:id="rId10" o:title=""/>
                 </v:shape>
-                <o:OLEObject Type="Embed" ProgID="PBrush" ShapeID="_x0000_i1026" DrawAspect="Content" ObjectID="_1538775101" r:id="rId11"/>
+                <o:OLEObject Type="Embed" ProgID="PBrush" ShapeID="_x0000_i1026" DrawAspect="Content" ObjectID="_1538777706" r:id="rId11"/>
               </w:object>
             </w:r>
           </w:p>
@@ -626,15 +402,7 @@
       </w:pPr>
       <w:r>
         <w:lastRenderedPageBreak/>
-        <w:t xml:space="preserve">Task </w:t>
-      </w:r>
-      <w:proofErr w:type="gramStart"/>
-      <w:r>
-        <w:t>Three :</w:t>
-      </w:r>
-      <w:proofErr w:type="gramEnd"/>
-      <w:r>
-        <w:t xml:space="preserve"> </w:t>
+        <w:t xml:space="preserve">Task Three : </w:t>
       </w:r>
       <w:r>
         <w:t>The caption-side Property</w:t>
@@ -688,15 +456,7 @@
           </w:tcPr>
           <w:p>
             <w:r>
-              <w:t>&lt;html&gt;&lt;head&gt;&lt;style type="text/</w:t>
-            </w:r>
-            <w:proofErr w:type="spellStart"/>
-            <w:r>
-              <w:t>css</w:t>
-            </w:r>
-            <w:proofErr w:type="spellEnd"/>
-            <w:r>
-              <w:t>"&gt;</w:t>
+              <w:t>&lt;html&gt;&lt;head&gt;&lt;style type="text/css"&gt;</w:t>
             </w:r>
           </w:p>
           <w:p>
@@ -705,75 +465,23 @@
             </w:r>
           </w:p>
           <w:p>
-            <w:proofErr w:type="spellStart"/>
-            <w:r>
-              <w:t>caption.top</w:t>
-            </w:r>
-            <w:proofErr w:type="spellEnd"/>
-            <w:r>
-              <w:t xml:space="preserve"> {</w:t>
-            </w:r>
-            <w:proofErr w:type="spellStart"/>
-            <w:r>
-              <w:t>caption-side:top</w:t>
-            </w:r>
-            <w:proofErr w:type="spellEnd"/>
-            <w:r>
-              <w:t>}</w:t>
-            </w:r>
-          </w:p>
-          <w:p>
-            <w:proofErr w:type="spellStart"/>
-            <w:r>
-              <w:t>caption.bottom</w:t>
-            </w:r>
-            <w:proofErr w:type="spellEnd"/>
-            <w:r>
-              <w:t xml:space="preserve"> {</w:t>
-            </w:r>
-            <w:proofErr w:type="spellStart"/>
-            <w:r>
-              <w:t>caption-side:bottom</w:t>
-            </w:r>
-            <w:proofErr w:type="spellEnd"/>
-            <w:r>
-              <w:t>}</w:t>
-            </w:r>
-          </w:p>
-          <w:p>
-            <w:proofErr w:type="spellStart"/>
-            <w:r>
-              <w:t>caption.left</w:t>
-            </w:r>
-            <w:proofErr w:type="spellEnd"/>
-            <w:r>
-              <w:t xml:space="preserve"> {</w:t>
-            </w:r>
-            <w:proofErr w:type="spellStart"/>
-            <w:r>
-              <w:t>caption-align:left</w:t>
-            </w:r>
-            <w:proofErr w:type="spellEnd"/>
-            <w:r>
-              <w:t>;}</w:t>
-            </w:r>
-          </w:p>
-          <w:p>
-            <w:proofErr w:type="spellStart"/>
-            <w:r>
-              <w:t>caption.right</w:t>
-            </w:r>
-            <w:proofErr w:type="spellEnd"/>
-            <w:r>
-              <w:t xml:space="preserve"> {</w:t>
-            </w:r>
-            <w:proofErr w:type="spellStart"/>
-            <w:r>
-              <w:t>caption-side:right</w:t>
-            </w:r>
-            <w:proofErr w:type="spellEnd"/>
-            <w:r>
-              <w:t>}&lt;/style&gt;&lt;/head&gt;&lt;body&gt;</w:t>
+            <w:r>
+              <w:t>caption.top {caption-side:top}</w:t>
+            </w:r>
+          </w:p>
+          <w:p>
+            <w:r>
+              <w:t>caption.bottom {caption-side:bottom}</w:t>
+            </w:r>
+          </w:p>
+          <w:p>
+            <w:r>
+              <w:t>caption.left {caption-align:left;}</w:t>
+            </w:r>
+          </w:p>
+          <w:p>
+            <w:r>
+              <w:t>caption.right {caption-side:right}&lt;/style&gt;&lt;/head&gt;&lt;body&gt;</w:t>
             </w:r>
           </w:p>
           <w:p>
@@ -783,52 +491,12 @@
           </w:p>
           <w:p>
             <w:r>
-              <w:t>&lt;caption class="top"&gt;This caption will appear at the top&lt;/caption&gt;&lt;</w:t>
-            </w:r>
-            <w:proofErr w:type="spellStart"/>
-            <w:r>
-              <w:t>tr</w:t>
-            </w:r>
-            <w:proofErr w:type="spellEnd"/>
-            <w:r>
-              <w:t>&gt;&lt;td&gt; Cell A&lt;/td&gt;&lt;/</w:t>
-            </w:r>
-            <w:proofErr w:type="spellStart"/>
-            <w:r>
-              <w:t>tr</w:t>
-            </w:r>
-            <w:proofErr w:type="spellEnd"/>
-            <w:r>
-              <w:t>&gt;</w:t>
-            </w:r>
-          </w:p>
-          <w:p>
-            <w:r>
-              <w:t>&lt;</w:t>
-            </w:r>
-            <w:proofErr w:type="spellStart"/>
-            <w:r>
-              <w:t>tr</w:t>
-            </w:r>
-            <w:proofErr w:type="spellEnd"/>
-            <w:r>
-              <w:t>&gt;&lt;td &gt; Cell B&lt;/td&gt;&lt;/</w:t>
-            </w:r>
-            <w:proofErr w:type="spellStart"/>
-            <w:r>
-              <w:t>tr</w:t>
-            </w:r>
-            <w:proofErr w:type="spellEnd"/>
-            <w:r>
-              <w:t>&gt;&lt;/table&gt;&lt;</w:t>
-            </w:r>
-            <w:proofErr w:type="spellStart"/>
-            <w:r>
-              <w:t>br</w:t>
-            </w:r>
-            <w:proofErr w:type="spellEnd"/>
-            <w:r>
-              <w:t xml:space="preserve"> /&gt;</w:t>
+              <w:t>&lt;caption class="top"&gt;This caption will appear at the top&lt;/caption&gt;&lt;tr&gt;&lt;td&gt; Cell A&lt;/td&gt;&lt;/tr&gt;</w:t>
+            </w:r>
+          </w:p>
+          <w:p>
+            <w:r>
+              <w:t>&lt;tr&gt;&lt;td &gt; Cell B&lt;/td&gt;&lt;/tr&gt;&lt;/table&gt;&lt;br /&gt;</w:t>
             </w:r>
           </w:p>
           <w:p>
@@ -843,52 +511,12 @@
           </w:p>
           <w:p>
             <w:r>
-              <w:t>&lt;/caption&gt;&lt;</w:t>
-            </w:r>
-            <w:proofErr w:type="spellStart"/>
-            <w:r>
-              <w:t>tr</w:t>
-            </w:r>
-            <w:proofErr w:type="spellEnd"/>
-            <w:r>
-              <w:t>&gt;&lt;td&gt; Cell A&lt;/td&gt;&lt;/</w:t>
-            </w:r>
-            <w:proofErr w:type="spellStart"/>
-            <w:r>
-              <w:t>tr</w:t>
-            </w:r>
-            <w:proofErr w:type="spellEnd"/>
-            <w:r>
-              <w:t>&gt;</w:t>
-            </w:r>
-          </w:p>
-          <w:p>
-            <w:r>
-              <w:t>&lt;</w:t>
-            </w:r>
-            <w:proofErr w:type="spellStart"/>
-            <w:r>
-              <w:t>tr</w:t>
-            </w:r>
-            <w:proofErr w:type="spellEnd"/>
-            <w:r>
-              <w:t>&gt;&lt;td &gt;Cell B&lt;/td&gt;&lt;/</w:t>
-            </w:r>
-            <w:proofErr w:type="spellStart"/>
-            <w:r>
-              <w:t>tr</w:t>
-            </w:r>
-            <w:proofErr w:type="spellEnd"/>
-            <w:r>
-              <w:t>&gt;&lt;/table&gt;&lt;</w:t>
-            </w:r>
-            <w:proofErr w:type="spellStart"/>
-            <w:r>
-              <w:t>br</w:t>
-            </w:r>
-            <w:proofErr w:type="spellEnd"/>
-            <w:r>
-              <w:t xml:space="preserve"> /&gt;</w:t>
+              <w:t>&lt;/caption&gt;&lt;tr&gt;&lt;td&gt; Cell A&lt;/td&gt;&lt;/tr&gt;</w:t>
+            </w:r>
+          </w:p>
+          <w:p>
+            <w:r>
+              <w:t>&lt;tr&gt;&lt;td &gt;Cell B&lt;/td&gt;&lt;/tr&gt;&lt;/table&gt;&lt;br /&gt;</w:t>
             </w:r>
           </w:p>
           <w:p>
@@ -903,53 +531,7 @@
           </w:p>
           <w:p>
             <w:r>
-              <w:t>&lt;</w:t>
-            </w:r>
-            <w:proofErr w:type="spellStart"/>
-            <w:r>
-              <w:t>tr</w:t>
-            </w:r>
-            <w:proofErr w:type="spellEnd"/>
-            <w:r>
-              <w:t>&gt;&lt;td &gt;&lt;p&gt; Cell A&lt;/td&gt;&lt;/</w:t>
-            </w:r>
-            <w:proofErr w:type="spellStart"/>
-            <w:r>
-              <w:t>tr</w:t>
-            </w:r>
-            <w:proofErr w:type="spellEnd"/>
-            <w:r>
-              <w:t>&gt;&lt;</w:t>
-            </w:r>
-            <w:proofErr w:type="spellStart"/>
-            <w:r>
-              <w:t>tr</w:t>
-            </w:r>
-            <w:proofErr w:type="spellEnd"/>
-            <w:r>
-              <w:t>&gt;&lt;td &gt;&lt;p&gt; Cell B&lt;/td&gt;&lt;/</w:t>
-            </w:r>
-            <w:proofErr w:type="spellStart"/>
-            <w:r>
-              <w:t>tr</w:t>
-            </w:r>
-            <w:proofErr w:type="spellEnd"/>
-            <w:r>
-              <w:t>&gt;&lt;/table&gt;&lt;</w:t>
-            </w:r>
-            <w:proofErr w:type="spellStart"/>
-            <w:r>
-              <w:t>br</w:t>
-            </w:r>
-            <w:proofErr w:type="spellEnd"/>
-            <w:r>
-              <w:t xml:space="preserve"> /&gt;</w:t>
-            </w:r>
-            <w:r>
-              <w:t xml:space="preserve">&lt;/body&gt;  </w:t>
-            </w:r>
-            <w:r>
-              <w:t>&lt;/html&gt;</w:t>
+              <w:t>&lt;tr&gt;&lt;td &gt;&lt;p&gt; Cell A&lt;/td&gt;&lt;/tr&gt;&lt;tr&gt;&lt;td &gt;&lt;p&gt; Cell B&lt;/td&gt;&lt;/tr&gt;&lt;/table&gt;&lt;br /&gt;&lt;/body&gt;  &lt;/html&gt;</w:t>
             </w:r>
           </w:p>
         </w:tc>
@@ -977,11 +559,14 @@
               <w:jc w:val="center"/>
             </w:pPr>
             <w:r>
+              <w:rPr>
+                <w:rFonts w:eastAsiaTheme="minorEastAsia"/>
+              </w:rPr>
               <w:object w:dxaOrig="3195" w:dyaOrig="4515">
                 <v:shape id="_x0000_i1027" type="#_x0000_t75" style="width:159.75pt;height:225.75pt" o:ole="">
                   <v:imagedata r:id="rId12" o:title=""/>
                 </v:shape>
-                <o:OLEObject Type="Embed" ProgID="PBrush" ShapeID="_x0000_i1027" DrawAspect="Content" ObjectID="_1538775102" r:id="rId13"/>
+                <o:OLEObject Type="Embed" ProgID="PBrush" ShapeID="_x0000_i1027" DrawAspect="Content" ObjectID="_1538777707" r:id="rId13"/>
               </w:object>
             </w:r>
           </w:p>
@@ -998,15 +583,7 @@
         <w:jc w:val="center"/>
       </w:pPr>
       <w:r>
-        <w:t xml:space="preserve">Task </w:t>
-      </w:r>
-      <w:proofErr w:type="gramStart"/>
-      <w:r>
-        <w:t>Four :</w:t>
-      </w:r>
-      <w:proofErr w:type="gramEnd"/>
-      <w:r>
-        <w:t xml:space="preserve"> </w:t>
+        <w:t xml:space="preserve">Task Four : </w:t>
       </w:r>
       <w:r>
         <w:t>The empty-cells Property</w:t>
@@ -1057,65 +634,32 @@
           </w:tcPr>
           <w:p>
             <w:r>
-              <w:t>&lt;html&gt;&lt;head&gt;&lt;style type="text/</w:t>
-            </w:r>
-            <w:proofErr w:type="spellStart"/>
-            <w:r>
-              <w:t>css</w:t>
-            </w:r>
-            <w:proofErr w:type="spellEnd"/>
-            <w:r>
-              <w:t>"&gt;</w:t>
-            </w:r>
-          </w:p>
-          <w:p>
-            <w:proofErr w:type="spellStart"/>
-            <w:r>
-              <w:t>table.empty</w:t>
-            </w:r>
-            <w:proofErr w:type="spellEnd"/>
-            <w:r>
-              <w:t>{width:250px;</w:t>
-            </w:r>
-          </w:p>
-          <w:p>
-            <w:proofErr w:type="spellStart"/>
-            <w:r>
-              <w:t>border-collapse:separate</w:t>
-            </w:r>
-            <w:proofErr w:type="spellEnd"/>
-            <w:r>
-              <w:t>;</w:t>
-            </w:r>
-          </w:p>
-          <w:p>
-            <w:proofErr w:type="spellStart"/>
-            <w:r>
-              <w:t>empty-cells:hide</w:t>
-            </w:r>
-            <w:proofErr w:type="spellEnd"/>
-            <w:r>
-              <w:t>;}</w:t>
-            </w:r>
-          </w:p>
-          <w:p>
-            <w:proofErr w:type="spellStart"/>
-            <w:r>
-              <w:t>td.empty</w:t>
-            </w:r>
-            <w:proofErr w:type="spellEnd"/>
-            <w:r>
-              <w:t>{padding:5px;</w:t>
-            </w:r>
-          </w:p>
-          <w:p>
-            <w:proofErr w:type="spellStart"/>
-            <w:r>
-              <w:t>border-style:solid</w:t>
-            </w:r>
-            <w:proofErr w:type="spellEnd"/>
-            <w:r>
-              <w:t>;</w:t>
+              <w:t>&lt;html&gt;&lt;head&gt;&lt;style type="text/css"&gt;</w:t>
+            </w:r>
+          </w:p>
+          <w:p>
+            <w:r>
+              <w:t>table.empty{width:250px;</w:t>
+            </w:r>
+          </w:p>
+          <w:p>
+            <w:r>
+              <w:t>border-collapse:separate;</w:t>
+            </w:r>
+          </w:p>
+          <w:p>
+            <w:r>
+              <w:t>empty-cells:hide;}</w:t>
+            </w:r>
+          </w:p>
+          <w:p>
+            <w:r>
+              <w:t>td.empty{padding:5px;</w:t>
+            </w:r>
+          </w:p>
+          <w:p>
+            <w:r>
+              <w:t>border-style:solid;</w:t>
             </w:r>
           </w:p>
           <w:p>
@@ -1130,160 +674,32 @@
           </w:p>
           <w:p>
             <w:r>
-              <w:t>&lt;body&gt;&lt;table class="empty"&gt;&lt;</w:t>
-            </w:r>
-            <w:proofErr w:type="spellStart"/>
-            <w:r>
-              <w:t>tr</w:t>
-            </w:r>
-            <w:proofErr w:type="spellEnd"/>
-            <w:r>
-              <w:t>&gt;&lt;</w:t>
-            </w:r>
-            <w:proofErr w:type="spellStart"/>
-            <w:r>
-              <w:t>th</w:t>
-            </w:r>
-            <w:proofErr w:type="spellEnd"/>
-            <w:r>
-              <w:t>&gt;&lt;/</w:t>
-            </w:r>
-            <w:proofErr w:type="spellStart"/>
-            <w:r>
-              <w:t>th</w:t>
-            </w:r>
-            <w:proofErr w:type="spellEnd"/>
-            <w:r>
-              <w:t>&gt;&lt;</w:t>
-            </w:r>
-            <w:proofErr w:type="spellStart"/>
-            <w:r>
-              <w:t>th</w:t>
-            </w:r>
-            <w:proofErr w:type="spellEnd"/>
-            <w:r>
-              <w:t>&gt;Title one&lt;/</w:t>
-            </w:r>
-            <w:proofErr w:type="spellStart"/>
-            <w:r>
-              <w:t>th</w:t>
-            </w:r>
-            <w:proofErr w:type="spellEnd"/>
-            <w:r>
-              <w:t>&gt;</w:t>
-            </w:r>
-          </w:p>
-          <w:p>
-            <w:r>
-              <w:t>&lt;</w:t>
-            </w:r>
-            <w:proofErr w:type="spellStart"/>
-            <w:r>
-              <w:t>th</w:t>
-            </w:r>
-            <w:proofErr w:type="spellEnd"/>
-            <w:r>
-              <w:t>&gt;Title two&lt;/</w:t>
-            </w:r>
-            <w:proofErr w:type="spellStart"/>
-            <w:r>
-              <w:t>th</w:t>
-            </w:r>
-            <w:proofErr w:type="spellEnd"/>
-            <w:r>
-              <w:t>&gt;&lt;/</w:t>
-            </w:r>
-            <w:proofErr w:type="spellStart"/>
-            <w:r>
-              <w:t>tr</w:t>
-            </w:r>
-            <w:proofErr w:type="spellEnd"/>
-            <w:r>
-              <w:t>&gt;</w:t>
-            </w:r>
-          </w:p>
-          <w:p>
-            <w:r>
-              <w:t>&lt;</w:t>
-            </w:r>
-            <w:proofErr w:type="spellStart"/>
-            <w:r>
-              <w:t>tr</w:t>
-            </w:r>
-            <w:proofErr w:type="spellEnd"/>
-            <w:r>
-              <w:t>&gt;&lt;</w:t>
-            </w:r>
-            <w:proofErr w:type="spellStart"/>
-            <w:r>
-              <w:t>th</w:t>
-            </w:r>
-            <w:proofErr w:type="spellEnd"/>
-            <w:r>
-              <w:t>&gt;Row Title&lt;/</w:t>
-            </w:r>
-            <w:proofErr w:type="spellStart"/>
-            <w:r>
-              <w:t>th</w:t>
-            </w:r>
-            <w:proofErr w:type="spellEnd"/>
-            <w:r>
-              <w:t>&gt;&lt;td class="empty"&gt;value&lt;/td&gt;</w:t>
-            </w:r>
-          </w:p>
-          <w:p>
-            <w:r>
-              <w:t>&lt;td class="empty"&gt;value&lt;/td&gt;&lt;/</w:t>
-            </w:r>
-            <w:proofErr w:type="spellStart"/>
-            <w:r>
-              <w:t>tr</w:t>
-            </w:r>
-            <w:proofErr w:type="spellEnd"/>
-            <w:r>
-              <w:t>&gt;</w:t>
-            </w:r>
-          </w:p>
-          <w:p>
-            <w:r>
-              <w:t>&lt;</w:t>
-            </w:r>
-            <w:proofErr w:type="spellStart"/>
-            <w:r>
-              <w:t>tr</w:t>
-            </w:r>
-            <w:proofErr w:type="spellEnd"/>
-            <w:r>
-              <w:t>&gt;&lt;</w:t>
-            </w:r>
-            <w:proofErr w:type="spellStart"/>
-            <w:r>
-              <w:t>th</w:t>
-            </w:r>
-            <w:proofErr w:type="spellEnd"/>
-            <w:r>
-              <w:t>&gt;Row Title&lt;/</w:t>
-            </w:r>
-            <w:proofErr w:type="spellStart"/>
-            <w:r>
-              <w:t>th</w:t>
-            </w:r>
-            <w:proofErr w:type="spellEnd"/>
-            <w:r>
-              <w:t>&gt;&lt;td class="empty"&gt;value&lt;/td&gt;</w:t>
-            </w:r>
-          </w:p>
-          <w:p>
-            <w:r>
-              <w:t>&lt;td class="empty"&gt;&lt;/td&gt;&lt;/</w:t>
-            </w:r>
-            <w:proofErr w:type="spellStart"/>
-            <w:r>
-              <w:t>tr</w:t>
-            </w:r>
-            <w:proofErr w:type="spellEnd"/>
-            <w:r>
-              <w:t xml:space="preserve">&gt;&lt;/table&gt;&lt;/body&gt;&lt;/html&gt;  </w:t>
+              <w:t>&lt;body&gt;&lt;table class="empty"&gt;&lt;tr&gt;&lt;th&gt;&lt;/th&gt;&lt;th&gt;Title one&lt;/th&gt;</w:t>
+            </w:r>
+          </w:p>
+          <w:p>
+            <w:r>
+              <w:t>&lt;th&gt;Title two&lt;/th&gt;&lt;/tr&gt;</w:t>
+            </w:r>
+          </w:p>
+          <w:p>
+            <w:r>
+              <w:t>&lt;tr&gt;&lt;th&gt;Row Title&lt;/th&gt;&lt;td class="empty"&gt;value&lt;/td&gt;</w:t>
+            </w:r>
+          </w:p>
+          <w:p>
+            <w:r>
+              <w:t>&lt;td class="empty"&gt;value&lt;/td&gt;&lt;/tr&gt;</w:t>
+            </w:r>
+          </w:p>
+          <w:p>
+            <w:r>
+              <w:t>&lt;tr&gt;&lt;th&gt;Row Title&lt;/th&gt;&lt;td class="empty"&gt;value&lt;/td&gt;</w:t>
+            </w:r>
+          </w:p>
+          <w:p>
+            <w:r>
+              <w:t xml:space="preserve">&lt;td class="empty"&gt;&lt;/td&gt;&lt;/tr&gt;&lt;/table&gt;&lt;/body&gt;&lt;/html&gt;  </w:t>
             </w:r>
           </w:p>
         </w:tc>
@@ -1296,15 +712,184 @@
               <w:jc w:val="center"/>
             </w:pPr>
             <w:r>
+              <w:rPr>
+                <w:rFonts w:eastAsiaTheme="minorEastAsia"/>
+              </w:rPr>
               <w:object w:dxaOrig="3720" w:dyaOrig="1500">
                 <v:shape id="_x0000_i1028" type="#_x0000_t75" style="width:186pt;height:75pt" o:ole="">
                   <v:imagedata r:id="rId14" o:title=""/>
                 </v:shape>
-                <o:OLEObject Type="Embed" ProgID="PBrush" ShapeID="_x0000_i1028" DrawAspect="Content" ObjectID="_1538775103" r:id="rId15"/>
+                <o:OLEObject Type="Embed" ProgID="PBrush" ShapeID="_x0000_i1028" DrawAspect="Content" ObjectID="_1538777708" r:id="rId15"/>
               </w:object>
             </w:r>
-            <w:bookmarkStart w:id="0" w:name="_GoBack"/>
-            <w:bookmarkEnd w:id="0"/>
+          </w:p>
+        </w:tc>
+      </w:tr>
+    </w:tbl>
+    <w:p>
+      <w:pPr>
+        <w:jc w:val="center"/>
+      </w:pPr>
+      <w:r>
+        <w:lastRenderedPageBreak/>
+        <w:t xml:space="preserve">Task Five : </w:t>
+      </w:r>
+      <w:r>
+        <w:t>The table-layout Property</w:t>
+      </w:r>
+    </w:p>
+    <w:tbl>
+      <w:tblPr>
+        <w:tblStyle w:val="TableGrid"/>
+        <w:tblW w:w="0" w:type="auto"/>
+        <w:tblLook w:val="04A0" w:firstRow="1" w:lastRow="0" w:firstColumn="1" w:lastColumn="0" w:noHBand="0" w:noVBand="1"/>
+      </w:tblPr>
+      <w:tblGrid>
+        <w:gridCol w:w="4287"/>
+        <w:gridCol w:w="5289"/>
+      </w:tblGrid>
+      <w:tr>
+        <w:tc>
+          <w:tcPr>
+            <w:tcW w:w="4788" w:type="dxa"/>
+          </w:tcPr>
+          <w:p>
+            <w:pPr>
+              <w:jc w:val="center"/>
+            </w:pPr>
+            <w:r>
+              <w:t>Input</w:t>
+            </w:r>
+          </w:p>
+        </w:tc>
+        <w:tc>
+          <w:tcPr>
+            <w:tcW w:w="4788" w:type="dxa"/>
+          </w:tcPr>
+          <w:p>
+            <w:pPr>
+              <w:jc w:val="center"/>
+            </w:pPr>
+            <w:r>
+              <w:t>Ouput</w:t>
+            </w:r>
+          </w:p>
+        </w:tc>
+      </w:tr>
+      <w:tr>
+        <w:tc>
+          <w:tcPr>
+            <w:tcW w:w="4788" w:type="dxa"/>
+          </w:tcPr>
+          <w:p>
+            <w:r>
+              <w:t>&lt;html&gt;&lt;head&gt;&lt;style type="text/css"&gt;</w:t>
+            </w:r>
+          </w:p>
+          <w:p>
+            <w:r>
+              <w:t>table.auto {</w:t>
+            </w:r>
+          </w:p>
+          <w:p>
+            <w:r>
+              <w:t>table-layout: auto}</w:t>
+            </w:r>
+          </w:p>
+          <w:p>
+            <w:r>
+              <w:t>table.fixed{table-layout: fixed}&lt;/style&gt;&lt;/head&gt;&lt;body&gt;</w:t>
+            </w:r>
+          </w:p>
+          <w:p>
+            <w:r>
+              <w:t>&lt;table class="auto" border="1" width="25%"&gt;</w:t>
+            </w:r>
+          </w:p>
+          <w:p>
+            <w:r>
+              <w:t>&lt;tr&gt;&lt;td width="10%"&gt;ABCDEFGHIJKL&lt;/td&gt;</w:t>
+            </w:r>
+          </w:p>
+          <w:p>
+            <w:r>
+              <w:t>&lt;td width="20%"&gt;01010100&lt;/td&gt;</w:t>
+            </w:r>
+          </w:p>
+          <w:p>
+            <w:r>
+              <w:t>&lt;td width="40%"&gt;ABC&lt;/td&gt;&lt;/tr&gt;&lt;/table&gt;&lt;br /&gt;</w:t>
+            </w:r>
+          </w:p>
+          <w:p>
+            <w:r>
+              <w:t>&lt;table class="fixed" border="1" width="25%"&gt;</w:t>
+            </w:r>
+          </w:p>
+          <w:p>
+            <w:r>
+              <w:t>&lt;tr&gt;&lt;td width="10%"&gt;1000&lt;/td&gt;</w:t>
+            </w:r>
+          </w:p>
+          <w:p>
+            <w:r>
+              <w:t>&lt;td width="20%"&gt;10000000&lt;/td&gt;</w:t>
+            </w:r>
+          </w:p>
+          <w:p>
+            <w:r>
+              <w:t>&lt;td width="20%"&gt;100&lt;/td&gt;&lt;/tr&gt;&lt;/table&gt;&lt;/body&gt; &lt;/html&gt;</w:t>
+            </w:r>
+          </w:p>
+        </w:tc>
+        <w:tc>
+          <w:tcPr>
+            <w:tcW w:w="4788" w:type="dxa"/>
+          </w:tcPr>
+          <w:p>
+            <w:pPr>
+              <w:jc w:val="center"/>
+            </w:pPr>
+          </w:p>
+          <w:p>
+            <w:pPr>
+              <w:jc w:val="center"/>
+            </w:pPr>
+          </w:p>
+          <w:p>
+            <w:pPr>
+              <w:jc w:val="center"/>
+            </w:pPr>
+          </w:p>
+          <w:p>
+            <w:pPr>
+              <w:jc w:val="center"/>
+            </w:pPr>
+          </w:p>
+          <w:p>
+            <w:pPr>
+              <w:jc w:val="center"/>
+            </w:pPr>
+          </w:p>
+          <w:p>
+            <w:pPr>
+              <w:jc w:val="center"/>
+            </w:pPr>
+          </w:p>
+          <w:bookmarkStart w:id="0" w:name="_GoBack"/>
+          <w:bookmarkEnd w:id="0"/>
+          <w:p>
+            <w:pPr>
+              <w:jc w:val="center"/>
+            </w:pPr>
+            <w:r>
+              <w:object w:dxaOrig="5085" w:dyaOrig="1155">
+                <v:shape id="_x0000_i1029" type="#_x0000_t75" style="width:254.25pt;height:57.75pt" o:ole="">
+                  <v:imagedata r:id="rId16" o:title=""/>
+                </v:shape>
+                <o:OLEObject Type="Embed" ProgID="PBrush" ShapeID="_x0000_i1029" DrawAspect="Content" ObjectID="_1538777709" r:id="rId17"/>
+              </w:object>
+            </w:r>
           </w:p>
         </w:tc>
       </w:tr>
@@ -1315,8 +900,8 @@
       </w:pPr>
     </w:p>
     <w:sectPr>
-      <w:headerReference w:type="default" r:id="rId16"/>
-      <w:footerReference w:type="default" r:id="rId17"/>
+      <w:headerReference w:type="default" r:id="rId18"/>
+      <w:footerReference w:type="default" r:id="rId19"/>
       <w:pgSz w:w="12240" w:h="15840"/>
       <w:pgMar w:top="1440" w:right="1440" w:bottom="1440" w:left="1440" w:header="720" w:footer="720" w:gutter="0"/>
       <w:cols w:space="720"/>
@@ -1363,19 +948,11 @@
         <w:rFonts w:asciiTheme="majorHAnsi" w:hAnsiTheme="majorHAnsi"/>
       </w:rPr>
     </w:pPr>
-    <w:proofErr w:type="spellStart"/>
     <w:r>
       <w:rPr>
         <w:rFonts w:asciiTheme="majorHAnsi" w:hAnsiTheme="majorHAnsi"/>
       </w:rPr>
-      <w:t>Shehryar</w:t>
-    </w:r>
-    <w:proofErr w:type="spellEnd"/>
-    <w:r>
-      <w:rPr>
-        <w:rFonts w:asciiTheme="majorHAnsi" w:hAnsiTheme="majorHAnsi"/>
-      </w:rPr>
-      <w:t xml:space="preserve"> Ahmed Khan</w:t>
+      <w:t>Shehryar Ahmed Khan</w:t>
     </w:r>
     <w:r>
       <w:rPr>
@@ -2369,6 +1946,7 @@
     <w:rsid w:val="000200E8"/>
     <w:rsid w:val="001E1CE2"/>
     <w:rsid w:val="00204DF4"/>
+    <w:rsid w:val="004A1801"/>
     <w:rsid w:val="007F4FA7"/>
     <w:rsid w:val="00AC4BE8"/>
     <w:rsid w:val="00B84266"/>
@@ -3150,7 +2728,7 @@
 </file>
 
 <file path=customXml/itemProps2.xml><?xml version="1.0" encoding="utf-8"?>
-<ds:datastoreItem xmlns:ds="http://schemas.openxmlformats.org/officeDocument/2006/customXml" ds:itemID="{791462A1-A6AB-4D5A-BBA3-3343FC7B5D3B}">
+<ds:datastoreItem xmlns:ds="http://schemas.openxmlformats.org/officeDocument/2006/customXml" ds:itemID="{1C48341F-572C-43D9-83B8-6D56A98EE401}">
   <ds:schemaRefs>
     <ds:schemaRef ds:uri="http://schemas.openxmlformats.org/officeDocument/2006/bibliography"/>
   </ds:schemaRefs>

</xml_diff>